<commit_message>
Updates for test case errors, schema fixes
</commit_message>
<xml_diff>
--- a/use_cases/dynamic_cases/v1.0/language/UpdatedCases.docx
+++ b/use_cases/dynamic_cases/v1.0/language/UpdatedCases.docx
@@ -31,8 +31,6 @@
       <w:r>
         <w:t>Language Use Cases</w:t>
       </w:r>
-      <w:bookmarkStart w:id="0" w:name="_GoBack"/>
-      <w:bookmarkEnd w:id="0"/>
     </w:p>
     <w:p>
       <w:pPr>
@@ -159,16 +157,9 @@
             <w:tcW w:w="2516" w:type="pct"/>
           </w:tcPr>
           <w:p>
-            <w:proofErr w:type="spellStart"/>
-            <w:r>
-              <w:t>action_</w:t>
-            </w:r>
-            <w:proofErr w:type="gramStart"/>
-            <w:r>
-              <w:t>notarget.json</w:t>
-            </w:r>
-            <w:proofErr w:type="spellEnd"/>
-            <w:proofErr w:type="gramEnd"/>
+            <w:r>
+              <w:t>action_notarget.json</w:t>
+            </w:r>
           </w:p>
         </w:tc>
         <w:tc>
@@ -230,22 +221,15 @@
             <w:tcW w:w="2516" w:type="pct"/>
           </w:tcPr>
           <w:p>
-            <w:proofErr w:type="spellStart"/>
             <w:r>
               <w:t>action_notarget</w:t>
             </w:r>
             <w:r>
-              <w:t>_</w:t>
-            </w:r>
-            <w:proofErr w:type="gramStart"/>
-            <w:r>
-              <w:t>id</w:t>
+              <w:t>_id</w:t>
             </w:r>
             <w:r>
               <w:t>.json</w:t>
             </w:r>
-            <w:proofErr w:type="spellEnd"/>
-            <w:proofErr w:type="gramEnd"/>
           </w:p>
         </w:tc>
         <w:tc>
@@ -308,16 +292,9 @@
             <w:tcW w:w="2516" w:type="pct"/>
           </w:tcPr>
           <w:p>
-            <w:proofErr w:type="spellStart"/>
-            <w:r>
-              <w:t>action_</w:t>
-            </w:r>
-            <w:proofErr w:type="gramStart"/>
-            <w:r>
-              <w:t>unknown.json</w:t>
-            </w:r>
-            <w:proofErr w:type="spellEnd"/>
-            <w:proofErr w:type="gramEnd"/>
+            <w:r>
+              <w:t>action_unknown.json</w:t>
+            </w:r>
           </w:p>
         </w:tc>
         <w:tc>
@@ -380,13 +357,8 @@
           </w:tcPr>
           <w:p>
             <w:r>
-              <w:t>allow_ipv4net_</w:t>
-            </w:r>
-            <w:proofErr w:type="gramStart"/>
-            <w:r>
-              <w:t>badcidr.json</w:t>
-            </w:r>
-            <w:proofErr w:type="gramEnd"/>
+              <w:t>allow_ipv4net_badcidr.json</w:t>
+            </w:r>
           </w:p>
         </w:tc>
         <w:tc>
@@ -450,13 +422,8 @@
           </w:tcPr>
           <w:p>
             <w:r>
-              <w:t>allow_ipv4net_</w:t>
-            </w:r>
-            <w:proofErr w:type="gramStart"/>
-            <w:r>
-              <w:t>badip.json</w:t>
-            </w:r>
-            <w:proofErr w:type="gramEnd"/>
+              <w:t>allow_ipv4net_badip.json</w:t>
+            </w:r>
           </w:p>
         </w:tc>
         <w:tc>
@@ -583,16 +550,9 @@
             <w:tcW w:w="2516" w:type="pct"/>
           </w:tcPr>
           <w:p>
-            <w:proofErr w:type="spellStart"/>
-            <w:r>
-              <w:t>args_</w:t>
-            </w:r>
-            <w:proofErr w:type="gramStart"/>
-            <w:r>
-              <w:t>empty.json</w:t>
-            </w:r>
-            <w:proofErr w:type="spellEnd"/>
-            <w:proofErr w:type="gramEnd"/>
+            <w:r>
+              <w:t>args_empty.json</w:t>
+            </w:r>
           </w:p>
         </w:tc>
         <w:tc>
@@ -654,16 +614,9 @@
             <w:tcW w:w="2516" w:type="pct"/>
           </w:tcPr>
           <w:p>
-            <w:proofErr w:type="spellStart"/>
-            <w:r>
-              <w:t>create_</w:t>
-            </w:r>
-            <w:proofErr w:type="gramStart"/>
-            <w:r>
-              <w:t>poetry.json</w:t>
-            </w:r>
-            <w:proofErr w:type="spellEnd"/>
-            <w:proofErr w:type="gramEnd"/>
+            <w:r>
+              <w:t>create_poetry.json</w:t>
+            </w:r>
           </w:p>
         </w:tc>
         <w:tc>
@@ -726,16 +679,9 @@
             <w:tcW w:w="2516" w:type="pct"/>
           </w:tcPr>
           <w:p>
-            <w:proofErr w:type="spellStart"/>
-            <w:r>
-              <w:t>deny_file_hashes_</w:t>
-            </w:r>
-            <w:proofErr w:type="gramStart"/>
-            <w:r>
-              <w:t>empty.json</w:t>
-            </w:r>
-            <w:proofErr w:type="spellEnd"/>
-            <w:proofErr w:type="gramEnd"/>
+            <w:r>
+              <w:t>deny_file_hashes_empty.json</w:t>
+            </w:r>
           </w:p>
         </w:tc>
         <w:tc>
@@ -862,84 +808,73 @@
             <w:tcW w:w="2516" w:type="pct"/>
           </w:tcPr>
           <w:p>
-            <w:proofErr w:type="spellStart"/>
-            <w:r>
-              <w:t>deny_uri_actuator_</w:t>
-            </w:r>
-            <w:proofErr w:type="gramStart"/>
+            <w:r>
+              <w:t>deny_uri_actuator_empty.json</w:t>
+            </w:r>
+          </w:p>
+        </w:tc>
+        <w:tc>
+          <w:tcPr>
+            <w:tcW w:w="723" w:type="pct"/>
+          </w:tcPr>
+          <w:p>
+            <w:pPr>
+              <w:cnfStyle w:val="000000100000" w:firstRow="0" w:lastRow="0" w:firstColumn="0" w:lastColumn="0" w:oddVBand="0" w:evenVBand="0" w:oddHBand="1" w:evenHBand="0" w:firstRowFirstColumn="0" w:firstRowLastColumn="0" w:lastRowFirstColumn="0" w:lastRowLastColumn="0"/>
+            </w:pPr>
+          </w:p>
+        </w:tc>
+        <w:tc>
+          <w:tcPr>
+            <w:tcW w:w="652" w:type="pct"/>
+          </w:tcPr>
+          <w:p>
+            <w:pPr>
+              <w:cnfStyle w:val="000000100000" w:firstRow="0" w:lastRow="0" w:firstColumn="0" w:lastColumn="0" w:oddVBand="0" w:evenVBand="0" w:oddHBand="1" w:evenHBand="0" w:firstRowFirstColumn="0" w:firstRowLastColumn="0" w:lastRowFirstColumn="0" w:lastRowLastColumn="0"/>
+            </w:pPr>
+          </w:p>
+        </w:tc>
+        <w:tc>
+          <w:tcPr>
+            <w:tcW w:w="618" w:type="pct"/>
+          </w:tcPr>
+          <w:p>
+            <w:pPr>
+              <w:cnfStyle w:val="000000100000" w:firstRow="0" w:lastRow="0" w:firstColumn="0" w:lastColumn="0" w:oddVBand="0" w:evenVBand="0" w:oddHBand="1" w:evenHBand="0" w:firstRowFirstColumn="0" w:firstRowLastColumn="0" w:lastRowFirstColumn="0" w:lastRowLastColumn="0"/>
+            </w:pPr>
+            <w:hyperlink r:id="rId15" w:history="1">
+              <w:r>
+                <w:rPr>
+                  <w:rStyle w:val="Hyperlink"/>
+                </w:rPr>
+                <w:t>Oasis</w:t>
+              </w:r>
+            </w:hyperlink>
+          </w:p>
+        </w:tc>
+        <w:tc>
+          <w:tcPr>
+            <w:tcW w:w="491" w:type="pct"/>
+          </w:tcPr>
+          <w:p>
+            <w:pPr>
+              <w:cnfStyle w:val="000000100000" w:firstRow="0" w:lastRow="0" w:firstColumn="0" w:lastColumn="0" w:oddVBand="0" w:evenVBand="0" w:oddHBand="1" w:evenHBand="0" w:firstRowFirstColumn="0" w:firstRowLastColumn="0" w:lastRowFirstColumn="0" w:lastRowLastColumn="0"/>
+            </w:pPr>
+          </w:p>
+        </w:tc>
+      </w:tr>
+      <w:tr>
+        <w:trPr>
+          <w:trHeight w:val="323"/>
+        </w:trPr>
+        <w:tc>
+          <w:tcPr>
+            <w:cnfStyle w:val="001000000000" w:firstRow="0" w:lastRow="0" w:firstColumn="1" w:lastColumn="0" w:oddVBand="0" w:evenVBand="0" w:oddHBand="0" w:evenHBand="0" w:firstRowFirstColumn="0" w:firstRowLastColumn="0" w:lastRowFirstColumn="0" w:lastRowLastColumn="0"/>
+            <w:tcW w:w="2516" w:type="pct"/>
+          </w:tcPr>
+          <w:p>
             <w:r>
               <w:t>empty.json</w:t>
             </w:r>
-            <w:proofErr w:type="spellEnd"/>
-            <w:proofErr w:type="gramEnd"/>
-          </w:p>
-        </w:tc>
-        <w:tc>
-          <w:tcPr>
-            <w:tcW w:w="723" w:type="pct"/>
-          </w:tcPr>
-          <w:p>
-            <w:pPr>
-              <w:cnfStyle w:val="000000100000" w:firstRow="0" w:lastRow="0" w:firstColumn="0" w:lastColumn="0" w:oddVBand="0" w:evenVBand="0" w:oddHBand="1" w:evenHBand="0" w:firstRowFirstColumn="0" w:firstRowLastColumn="0" w:lastRowFirstColumn="0" w:lastRowLastColumn="0"/>
-            </w:pPr>
-          </w:p>
-        </w:tc>
-        <w:tc>
-          <w:tcPr>
-            <w:tcW w:w="652" w:type="pct"/>
-          </w:tcPr>
-          <w:p>
-            <w:pPr>
-              <w:cnfStyle w:val="000000100000" w:firstRow="0" w:lastRow="0" w:firstColumn="0" w:lastColumn="0" w:oddVBand="0" w:evenVBand="0" w:oddHBand="1" w:evenHBand="0" w:firstRowFirstColumn="0" w:firstRowLastColumn="0" w:lastRowFirstColumn="0" w:lastRowLastColumn="0"/>
-            </w:pPr>
-          </w:p>
-        </w:tc>
-        <w:tc>
-          <w:tcPr>
-            <w:tcW w:w="618" w:type="pct"/>
-          </w:tcPr>
-          <w:p>
-            <w:pPr>
-              <w:cnfStyle w:val="000000100000" w:firstRow="0" w:lastRow="0" w:firstColumn="0" w:lastColumn="0" w:oddVBand="0" w:evenVBand="0" w:oddHBand="1" w:evenHBand="0" w:firstRowFirstColumn="0" w:firstRowLastColumn="0" w:lastRowFirstColumn="0" w:lastRowLastColumn="0"/>
-            </w:pPr>
-            <w:hyperlink r:id="rId15" w:history="1">
-              <w:r>
-                <w:rPr>
-                  <w:rStyle w:val="Hyperlink"/>
-                </w:rPr>
-                <w:t>Oasis</w:t>
-              </w:r>
-            </w:hyperlink>
-          </w:p>
-        </w:tc>
-        <w:tc>
-          <w:tcPr>
-            <w:tcW w:w="491" w:type="pct"/>
-          </w:tcPr>
-          <w:p>
-            <w:pPr>
-              <w:cnfStyle w:val="000000100000" w:firstRow="0" w:lastRow="0" w:firstColumn="0" w:lastColumn="0" w:oddVBand="0" w:evenVBand="0" w:oddHBand="1" w:evenHBand="0" w:firstRowFirstColumn="0" w:firstRowLastColumn="0" w:lastRowFirstColumn="0" w:lastRowLastColumn="0"/>
-            </w:pPr>
-          </w:p>
-        </w:tc>
-      </w:tr>
-      <w:tr>
-        <w:trPr>
-          <w:trHeight w:val="323"/>
-        </w:trPr>
-        <w:tc>
-          <w:tcPr>
-            <w:cnfStyle w:val="001000000000" w:firstRow="0" w:lastRow="0" w:firstColumn="1" w:lastColumn="0" w:oddVBand="0" w:evenVBand="0" w:oddHBand="0" w:evenHBand="0" w:firstRowFirstColumn="0" w:firstRowLastColumn="0" w:lastRowFirstColumn="0" w:lastRowLastColumn="0"/>
-            <w:tcW w:w="2516" w:type="pct"/>
-          </w:tcPr>
-          <w:p>
-            <w:proofErr w:type="spellStart"/>
-            <w:proofErr w:type="gramStart"/>
-            <w:r>
-              <w:t>empty.json</w:t>
-            </w:r>
-            <w:proofErr w:type="spellEnd"/>
-            <w:proofErr w:type="gramEnd"/>
           </w:p>
         </w:tc>
         <w:tc>
@@ -1002,16 +937,9 @@
             <w:tcW w:w="2516" w:type="pct"/>
           </w:tcPr>
           <w:p>
-            <w:proofErr w:type="spellStart"/>
-            <w:r>
-              <w:t>empty_</w:t>
-            </w:r>
-            <w:proofErr w:type="gramStart"/>
-            <w:r>
-              <w:t>array.json</w:t>
-            </w:r>
-            <w:proofErr w:type="spellEnd"/>
-            <w:proofErr w:type="gramEnd"/>
+            <w:r>
+              <w:t>empty_array.json</w:t>
+            </w:r>
           </w:p>
         </w:tc>
         <w:tc>
@@ -1073,16 +1001,9 @@
             <w:tcW w:w="2516" w:type="pct"/>
           </w:tcPr>
           <w:p>
-            <w:proofErr w:type="spellStart"/>
-            <w:r>
-              <w:t>empty_</w:t>
-            </w:r>
-            <w:proofErr w:type="gramStart"/>
-            <w:r>
-              <w:t>object.json</w:t>
-            </w:r>
-            <w:proofErr w:type="spellEnd"/>
-            <w:proofErr w:type="gramEnd"/>
+            <w:r>
+              <w:t>empty_object.json</w:t>
+            </w:r>
           </w:p>
         </w:tc>
         <w:tc>
@@ -1145,13 +1066,9 @@
             <w:tcW w:w="2516" w:type="pct"/>
           </w:tcPr>
           <w:p>
-            <w:proofErr w:type="spellStart"/>
-            <w:proofErr w:type="gramStart"/>
             <w:r>
               <w:t>number.json</w:t>
             </w:r>
-            <w:proofErr w:type="spellEnd"/>
-            <w:proofErr w:type="gramEnd"/>
           </w:p>
         </w:tc>
         <w:tc>
@@ -1213,16 +1130,9 @@
             <w:tcW w:w="2516" w:type="pct"/>
           </w:tcPr>
           <w:p>
-            <w:proofErr w:type="spellStart"/>
-            <w:r>
-              <w:t>number_</w:t>
-            </w:r>
-            <w:proofErr w:type="gramStart"/>
-            <w:r>
-              <w:t>integer.json</w:t>
-            </w:r>
-            <w:proofErr w:type="spellEnd"/>
-            <w:proofErr w:type="gramEnd"/>
+            <w:r>
+              <w:t>number_integer.json</w:t>
+            </w:r>
           </w:p>
         </w:tc>
         <w:tc>
@@ -1286,13 +1196,8 @@
           </w:tcPr>
           <w:p>
             <w:r>
-              <w:t>openc2_</w:t>
-            </w:r>
-            <w:proofErr w:type="gramStart"/>
-            <w:r>
-              <w:t>response.json</w:t>
-            </w:r>
-            <w:proofErr w:type="gramEnd"/>
+              <w:t>openc2_response.json</w:t>
+            </w:r>
           </w:p>
         </w:tc>
         <w:tc>
@@ -1355,13 +1260,8 @@
           </w:tcPr>
           <w:p>
             <w:r>
-              <w:t>openc2_response_</w:t>
-            </w:r>
-            <w:proofErr w:type="gramStart"/>
-            <w:r>
-              <w:t>text.json</w:t>
-            </w:r>
-            <w:proofErr w:type="gramEnd"/>
+              <w:t>openc2_response_text.json</w:t>
+            </w:r>
           </w:p>
         </w:tc>
         <w:tc>
@@ -1424,16 +1324,9 @@
             <w:tcW w:w="2516" w:type="pct"/>
           </w:tcPr>
           <w:p>
-            <w:proofErr w:type="spellStart"/>
-            <w:r>
-              <w:t>query_features_</w:t>
-            </w:r>
-            <w:proofErr w:type="gramStart"/>
-            <w:r>
-              <w:t>notunique.json</w:t>
-            </w:r>
-            <w:proofErr w:type="spellEnd"/>
-            <w:proofErr w:type="gramEnd"/>
+            <w:r>
+              <w:t>query_features_notunique.json</w:t>
+            </w:r>
           </w:p>
         </w:tc>
         <w:tc>
@@ -1495,16 +1388,9 @@
             <w:tcW w:w="2516" w:type="pct"/>
           </w:tcPr>
           <w:p>
-            <w:proofErr w:type="spellStart"/>
-            <w:r>
-              <w:t>query_features_</w:t>
-            </w:r>
-            <w:proofErr w:type="gramStart"/>
-            <w:r>
-              <w:t>unknown.json</w:t>
-            </w:r>
-            <w:proofErr w:type="spellEnd"/>
-            <w:proofErr w:type="gramEnd"/>
+            <w:r>
+              <w:t>query_features_unknown.json</w:t>
+            </w:r>
           </w:p>
         </w:tc>
         <w:tc>
@@ -1567,16 +1453,9 @@
             <w:tcW w:w="2516" w:type="pct"/>
           </w:tcPr>
           <w:p>
-            <w:proofErr w:type="spellStart"/>
-            <w:r>
-              <w:t>query_multiple_</w:t>
-            </w:r>
-            <w:proofErr w:type="gramStart"/>
-            <w:r>
-              <w:t>targets.json</w:t>
-            </w:r>
-            <w:proofErr w:type="spellEnd"/>
-            <w:proofErr w:type="gramEnd"/>
+            <w:r>
+              <w:t>query_multiple_targets.json</w:t>
+            </w:r>
           </w:p>
         </w:tc>
         <w:tc>
@@ -1638,16 +1517,9 @@
             <w:tcW w:w="2516" w:type="pct"/>
           </w:tcPr>
           <w:p>
-            <w:proofErr w:type="spellStart"/>
-            <w:r>
-              <w:t>start_container_ext_</w:t>
-            </w:r>
-            <w:proofErr w:type="gramStart"/>
-            <w:r>
-              <w:t>nocolon.json</w:t>
-            </w:r>
-            <w:proofErr w:type="spellEnd"/>
-            <w:proofErr w:type="gramEnd"/>
+            <w:r>
+              <w:t>start_container_ext_nocolon.json</w:t>
+            </w:r>
           </w:p>
         </w:tc>
         <w:tc>
@@ -1710,16 +1582,9 @@
             <w:tcW w:w="2516" w:type="pct"/>
           </w:tcPr>
           <w:p>
-            <w:proofErr w:type="spellStart"/>
-            <w:r>
-              <w:t>start_container_ext_</w:t>
-            </w:r>
-            <w:proofErr w:type="gramStart"/>
-            <w:r>
-              <w:t>noprofile.json</w:t>
-            </w:r>
-            <w:proofErr w:type="spellEnd"/>
-            <w:proofErr w:type="gramEnd"/>
+            <w:r>
+              <w:t>start_container_ext_noprofile.json</w:t>
+            </w:r>
           </w:p>
         </w:tc>
         <w:tc>
@@ -1781,14 +1646,10 @@
             <w:tcW w:w="2516" w:type="pct"/>
           </w:tcPr>
           <w:p>
-            <w:proofErr w:type="spellStart"/>
-            <w:proofErr w:type="gramStart"/>
             <w:r>
               <w:lastRenderedPageBreak/>
               <w:t>string.json</w:t>
             </w:r>
-            <w:proofErr w:type="spellEnd"/>
-            <w:proofErr w:type="gramEnd"/>
           </w:p>
         </w:tc>
         <w:tc>
@@ -1851,16 +1712,9 @@
             <w:tcW w:w="2516" w:type="pct"/>
           </w:tcPr>
           <w:p>
-            <w:proofErr w:type="spellStart"/>
-            <w:r>
-              <w:t>target_</w:t>
-            </w:r>
-            <w:proofErr w:type="gramStart"/>
-            <w:r>
-              <w:t>multiple.json</w:t>
-            </w:r>
-            <w:proofErr w:type="spellEnd"/>
-            <w:proofErr w:type="gramEnd"/>
+            <w:r>
+              <w:t>target_multiple.json</w:t>
+            </w:r>
           </w:p>
         </w:tc>
         <w:tc>
@@ -2046,16 +1900,9 @@
             <w:tcW w:w="3354" w:type="pct"/>
           </w:tcPr>
           <w:p>
-            <w:proofErr w:type="spellStart"/>
-            <w:r>
-              <w:t>allow_device_</w:t>
-            </w:r>
-            <w:proofErr w:type="gramStart"/>
-            <w:r>
-              <w:t>deviceid.json</w:t>
-            </w:r>
-            <w:proofErr w:type="spellEnd"/>
-            <w:proofErr w:type="gramEnd"/>
+            <w:r>
+              <w:t>allow_device_deviceid.json</w:t>
+            </w:r>
           </w:p>
         </w:tc>
         <w:tc>
@@ -2183,13 +2030,8 @@
           </w:tcPr>
           <w:p>
             <w:r>
-              <w:t>allow_ipv4net_</w:t>
-            </w:r>
-            <w:proofErr w:type="gramStart"/>
-            <w:r>
-              <w:t>cidr.json</w:t>
-            </w:r>
-            <w:proofErr w:type="gramEnd"/>
+              <w:t>allow_ipv4net_cidr.json</w:t>
+            </w:r>
           </w:p>
         </w:tc>
         <w:tc>
@@ -2317,13 +2159,8 @@
           </w:tcPr>
           <w:p>
             <w:r>
-              <w:t>allow_ipv6net_ipv4mapped_</w:t>
-            </w:r>
-            <w:proofErr w:type="gramStart"/>
-            <w:r>
-              <w:t>orig.json</w:t>
-            </w:r>
-            <w:proofErr w:type="gramEnd"/>
+              <w:t>allow_ipv6net_ipv4mapped_orig.json</w:t>
+            </w:r>
           </w:p>
         </w:tc>
         <w:tc>
@@ -2386,13 +2223,8 @@
           </w:tcPr>
           <w:p>
             <w:r>
-              <w:t>allow_ipv6net_ipv4mapped_</w:t>
-            </w:r>
-            <w:proofErr w:type="gramStart"/>
-            <w:r>
-              <w:t>result.json</w:t>
-            </w:r>
-            <w:proofErr w:type="gramEnd"/>
+              <w:t>allow_ipv6net_ipv4mapped_result.json</w:t>
+            </w:r>
           </w:p>
         </w:tc>
         <w:tc>
@@ -2456,13 +2288,8 @@
           </w:tcPr>
           <w:p>
             <w:r>
-              <w:t>allow_ipv6net_localhost_</w:t>
-            </w:r>
-            <w:proofErr w:type="gramStart"/>
-            <w:r>
-              <w:t>reduced.json</w:t>
-            </w:r>
-            <w:proofErr w:type="gramEnd"/>
+              <w:t>allow_ipv6net_localhost_reduced.json</w:t>
+            </w:r>
           </w:p>
         </w:tc>
         <w:tc>
@@ -2525,13 +2352,8 @@
           </w:tcPr>
           <w:p>
             <w:r>
-              <w:t>allow_ipv6net_</w:t>
-            </w:r>
-            <w:proofErr w:type="gramStart"/>
-            <w:r>
-              <w:t>localhost.json</w:t>
-            </w:r>
-            <w:proofErr w:type="gramEnd"/>
+              <w:t>allow_ipv6net_localhost.json</w:t>
+            </w:r>
           </w:p>
         </w:tc>
         <w:tc>
@@ -2595,13 +2417,8 @@
           </w:tcPr>
           <w:p>
             <w:r>
-              <w:t>allow_ipv6net_</w:t>
-            </w:r>
-            <w:proofErr w:type="gramStart"/>
-            <w:r>
-              <w:t>prefix.json</w:t>
-            </w:r>
-            <w:proofErr w:type="gramEnd"/>
+              <w:t>allow_ipv6net_prefix.json</w:t>
+            </w:r>
           </w:p>
         </w:tc>
         <w:tc>
@@ -2664,13 +2481,8 @@
           </w:tcPr>
           <w:p>
             <w:r>
-              <w:t>allow_ipv6net_unspecified_</w:t>
-            </w:r>
-            <w:proofErr w:type="gramStart"/>
-            <w:r>
-              <w:t>reduced.json</w:t>
-            </w:r>
-            <w:proofErr w:type="gramEnd"/>
+              <w:t>allow_ipv6net_unspecified_reduced.json</w:t>
+            </w:r>
           </w:p>
         </w:tc>
         <w:tc>
@@ -2734,13 +2546,8 @@
           </w:tcPr>
           <w:p>
             <w:r>
-              <w:t>allow_ipv6net_</w:t>
-            </w:r>
-            <w:proofErr w:type="gramStart"/>
-            <w:r>
-              <w:t>unspecified.json</w:t>
-            </w:r>
-            <w:proofErr w:type="gramEnd"/>
+              <w:t>allow_ipv6net_unspecified.json</w:t>
+            </w:r>
           </w:p>
         </w:tc>
         <w:tc>
@@ -2997,13 +2804,8 @@
           </w:tcPr>
           <w:p>
             <w:r>
-              <w:t>allow_ipv6net_wikipedia4_</w:t>
-            </w:r>
-            <w:proofErr w:type="gramStart"/>
-            <w:r>
-              <w:t>shortened.json</w:t>
-            </w:r>
-            <w:proofErr w:type="gramEnd"/>
+              <w:t>allow_ipv6net_wikipedia4_shortened.json</w:t>
+            </w:r>
           </w:p>
         </w:tc>
         <w:tc>
@@ -3131,13 +2933,8 @@
           </w:tcPr>
           <w:p>
             <w:r>
-              <w:t>allow_ipv6net_wikipedia5_</w:t>
-            </w:r>
-            <w:proofErr w:type="gramStart"/>
-            <w:r>
-              <w:t>shortened.json</w:t>
-            </w:r>
-            <w:proofErr w:type="gramEnd"/>
+              <w:t>allow_ipv6net_wikipedia5_shortened.json</w:t>
+            </w:r>
           </w:p>
         </w:tc>
         <w:tc>
@@ -3265,13 +3062,8 @@
           </w:tcPr>
           <w:p>
             <w:r>
-              <w:t>allow_ipv6net_wikipedia6_</w:t>
-            </w:r>
-            <w:proofErr w:type="gramStart"/>
-            <w:r>
-              <w:t>shortened.json</w:t>
-            </w:r>
-            <w:proofErr w:type="gramEnd"/>
+              <w:t>allow_ipv6net_wikipedia6_shortened.json</w:t>
+            </w:r>
           </w:p>
         </w:tc>
         <w:tc>
@@ -3399,13 +3191,8 @@
           </w:tcPr>
           <w:p>
             <w:r>
-              <w:t>allow_ipv6net_wikipedia7_</w:t>
-            </w:r>
-            <w:proofErr w:type="gramStart"/>
-            <w:r>
-              <w:t>shortened.json</w:t>
-            </w:r>
-            <w:proofErr w:type="gramEnd"/>
+              <w:t>allow_ipv6net_wikipedia7_shortened.json</w:t>
+            </w:r>
           </w:p>
         </w:tc>
         <w:tc>
@@ -3533,13 +3320,8 @@
           </w:tcPr>
           <w:p>
             <w:r>
-              <w:t>allow_ipv6net_wikipedia8_prefix1_</w:t>
-            </w:r>
-            <w:proofErr w:type="gramStart"/>
-            <w:r>
-              <w:t>end.json</w:t>
-            </w:r>
-            <w:proofErr w:type="gramEnd"/>
+              <w:t>allow_ipv6net_wikipedia8_prefix1_end.json</w:t>
+            </w:r>
           </w:p>
         </w:tc>
         <w:tc>
@@ -3602,13 +3384,8 @@
           </w:tcPr>
           <w:p>
             <w:r>
-              <w:t>allow_ipv6net_wikipedia8_prefix1_</w:t>
-            </w:r>
-            <w:proofErr w:type="gramStart"/>
-            <w:r>
-              <w:t>start.json</w:t>
-            </w:r>
-            <w:proofErr w:type="gramEnd"/>
+              <w:t>allow_ipv6net_wikipedia8_prefix1_start.json</w:t>
+            </w:r>
           </w:p>
         </w:tc>
         <w:tc>
@@ -3802,13 +3579,8 @@
           <w:p>
             <w:r>
               <w:lastRenderedPageBreak/>
-              <w:t>allow_ipv6net_wikipedia8_prefix3_default_</w:t>
-            </w:r>
-            <w:proofErr w:type="gramStart"/>
-            <w:r>
-              <w:t>route.json</w:t>
-            </w:r>
-            <w:proofErr w:type="gramEnd"/>
+              <w:t>allow_ipv6net_wikipedia8_prefix3_default_route.json</w:t>
+            </w:r>
           </w:p>
         </w:tc>
         <w:tc>
@@ -3871,13 +3643,8 @@
           </w:tcPr>
           <w:p>
             <w:r>
-              <w:t>allow_ipv6net_wikipedia8_prefix3_unspecified_</w:t>
-            </w:r>
-            <w:proofErr w:type="gramStart"/>
-            <w:r>
-              <w:t>address.json</w:t>
-            </w:r>
-            <w:proofErr w:type="gramEnd"/>
+              <w:t>allow_ipv6net_wikipedia8_prefix3_unspecified_address.json</w:t>
+            </w:r>
           </w:p>
         </w:tc>
         <w:tc>
@@ -3941,13 +3708,8 @@
           </w:tcPr>
           <w:p>
             <w:r>
-              <w:t>allow_ipv6net_wikipedia8_prefix4_loopback_</w:t>
-            </w:r>
-            <w:proofErr w:type="gramStart"/>
-            <w:r>
-              <w:t>address.json</w:t>
-            </w:r>
-            <w:proofErr w:type="gramEnd"/>
+              <w:t>allow_ipv6net_wikipedia8_prefix4_loopback_address.json</w:t>
+            </w:r>
           </w:p>
         </w:tc>
         <w:tc>
@@ -4010,13 +3772,8 @@
           </w:tcPr>
           <w:p>
             <w:r>
-              <w:t>allow_ipv6net_wikipedia8_prefix5_ipv4_</w:t>
-            </w:r>
-            <w:proofErr w:type="gramStart"/>
-            <w:r>
-              <w:t>mapped.json</w:t>
-            </w:r>
-            <w:proofErr w:type="gramEnd"/>
+              <w:t>allow_ipv6net_wikipedia8_prefix5_ipv4_mapped.json</w:t>
+            </w:r>
           </w:p>
         </w:tc>
         <w:tc>
@@ -4080,13 +3837,8 @@
           </w:tcPr>
           <w:p>
             <w:r>
-              <w:t>allow_ipv6net_wikipedia8_prefix5_ipv4_</w:t>
-            </w:r>
-            <w:proofErr w:type="gramStart"/>
-            <w:r>
-              <w:t>translated.json</w:t>
-            </w:r>
-            <w:proofErr w:type="gramEnd"/>
+              <w:t>allow_ipv6net_wikipedia8_prefix5_ipv4_translated.json</w:t>
+            </w:r>
           </w:p>
         </w:tc>
         <w:tc>
@@ -4149,13 +3901,8 @@
           </w:tcPr>
           <w:p>
             <w:r>
-              <w:t>allow_ipv6net_wikipedia8_prefix6_ipv4_</w:t>
-            </w:r>
-            <w:proofErr w:type="gramStart"/>
-            <w:r>
-              <w:t>translation.json</w:t>
-            </w:r>
-            <w:proofErr w:type="gramEnd"/>
+              <w:t>allow_ipv6net_wikipedia8_prefix6_ipv4_translation.json</w:t>
+            </w:r>
           </w:p>
         </w:tc>
         <w:tc>
@@ -4219,13 +3966,8 @@
           </w:tcPr>
           <w:p>
             <w:r>
-              <w:t>allow_ipv6net_wikipedia8_prefix7_</w:t>
-            </w:r>
-            <w:proofErr w:type="gramStart"/>
-            <w:r>
-              <w:t>discard.json</w:t>
-            </w:r>
-            <w:proofErr w:type="gramEnd"/>
+              <w:t>allow_ipv6net_wikipedia8_prefix7_discard.json</w:t>
+            </w:r>
           </w:p>
         </w:tc>
         <w:tc>
@@ -4288,13 +4030,8 @@
           </w:tcPr>
           <w:p>
             <w:r>
-              <w:t>allow_ipv6net_wikipedia8_prefix8_</w:t>
-            </w:r>
-            <w:proofErr w:type="gramStart"/>
-            <w:r>
-              <w:t>teredo.json</w:t>
-            </w:r>
-            <w:proofErr w:type="gramEnd"/>
+              <w:t>allow_ipv6net_wikipedia8_prefix8_teredo.json</w:t>
+            </w:r>
           </w:p>
         </w:tc>
         <w:tc>
@@ -4422,13 +4159,8 @@
           </w:tcPr>
           <w:p>
             <w:r>
-              <w:t>allow_ipv6net_wikipedia8_prefix10_</w:t>
-            </w:r>
-            <w:proofErr w:type="gramStart"/>
-            <w:r>
-              <w:t>example.json</w:t>
-            </w:r>
-            <w:proofErr w:type="gramEnd"/>
+              <w:t>allow_ipv6net_wikipedia8_prefix10_example.json</w:t>
+            </w:r>
           </w:p>
         </w:tc>
         <w:tc>
@@ -4556,13 +4288,8 @@
           </w:tcPr>
           <w:p>
             <w:r>
-              <w:t>allow_ipv6net_wikipedia8_prefix12_unique_</w:t>
-            </w:r>
-            <w:proofErr w:type="gramStart"/>
-            <w:r>
-              <w:t>local.json</w:t>
-            </w:r>
-            <w:proofErr w:type="gramEnd"/>
+              <w:t>allow_ipv6net_wikipedia8_prefix12_unique_local.json</w:t>
+            </w:r>
           </w:p>
         </w:tc>
         <w:tc>
@@ -4626,13 +4353,8 @@
           </w:tcPr>
           <w:p>
             <w:r>
-              <w:t>allow_ipv6net_wikipedia8_prefix13_link_</w:t>
-            </w:r>
-            <w:proofErr w:type="gramStart"/>
-            <w:r>
-              <w:t>local.json</w:t>
-            </w:r>
-            <w:proofErr w:type="gramEnd"/>
+              <w:t>allow_ipv6net_wikipedia8_prefix13_link_local.json</w:t>
+            </w:r>
           </w:p>
         </w:tc>
         <w:tc>
@@ -4695,13 +4417,8 @@
           </w:tcPr>
           <w:p>
             <w:r>
-              <w:t>allow_ipv6net_wikipedia8_prefix14_</w:t>
-            </w:r>
-            <w:proofErr w:type="gramStart"/>
-            <w:r>
-              <w:t>multicast.json</w:t>
-            </w:r>
-            <w:proofErr w:type="gramEnd"/>
+              <w:t>allow_ipv6net_wikipedia8_prefix14_multicast.json</w:t>
+            </w:r>
           </w:p>
         </w:tc>
         <w:tc>
@@ -4765,13 +4482,8 @@
           </w:tcPr>
           <w:p>
             <w:r>
-              <w:t>allow_ipv6net_wikipedia9_multicast1_nodes_interface_</w:t>
-            </w:r>
-            <w:proofErr w:type="gramStart"/>
-            <w:r>
-              <w:t>local.json</w:t>
-            </w:r>
-            <w:proofErr w:type="gramEnd"/>
+              <w:t>allow_ipv6net_wikipedia9_multicast1_nodes_interface_local.json</w:t>
+            </w:r>
           </w:p>
         </w:tc>
         <w:tc>
@@ -4834,13 +4546,8 @@
           </w:tcPr>
           <w:p>
             <w:r>
-              <w:t>allow_ipv6net_wikipedia9_multicast2_nodes_link_</w:t>
-            </w:r>
-            <w:proofErr w:type="gramStart"/>
-            <w:r>
-              <w:t>local.json</w:t>
-            </w:r>
-            <w:proofErr w:type="gramEnd"/>
+              <w:t>allow_ipv6net_wikipedia9_multicast2_nodes_link_local.json</w:t>
+            </w:r>
           </w:p>
         </w:tc>
         <w:tc>
@@ -4904,13 +4611,8 @@
           </w:tcPr>
           <w:p>
             <w:r>
-              <w:t>allow_ipv6net_wikipedia9_multicast3_routers_interface_</w:t>
-            </w:r>
-            <w:proofErr w:type="gramStart"/>
-            <w:r>
-              <w:t>local.json</w:t>
-            </w:r>
-            <w:proofErr w:type="gramEnd"/>
+              <w:t>allow_ipv6net_wikipedia9_multicast3_routers_interface_local.json</w:t>
+            </w:r>
           </w:p>
         </w:tc>
         <w:tc>
@@ -4973,13 +4675,8 @@
           </w:tcPr>
           <w:p>
             <w:r>
-              <w:t>allow_ipv6net_wikipedia9_multicast3_routers_link_</w:t>
-            </w:r>
-            <w:proofErr w:type="gramStart"/>
-            <w:r>
-              <w:t>local.json</w:t>
-            </w:r>
-            <w:proofErr w:type="gramEnd"/>
+              <w:t>allow_ipv6net_wikipedia9_multicast3_routers_link_local.json</w:t>
+            </w:r>
           </w:p>
         </w:tc>
         <w:tc>
@@ -5043,13 +4740,8 @@
           </w:tcPr>
           <w:p>
             <w:r>
-              <w:t>allow_ipv6net_wikipedia9_multicast4_routers_site_</w:t>
-            </w:r>
-            <w:proofErr w:type="gramStart"/>
-            <w:r>
-              <w:t>local.json</w:t>
-            </w:r>
-            <w:proofErr w:type="gramEnd"/>
+              <w:t>allow_ipv6net_wikipedia9_multicast4_routers_site_local.json</w:t>
+            </w:r>
           </w:p>
         </w:tc>
         <w:tc>
@@ -5177,13 +4869,8 @@
           </w:tcPr>
           <w:p>
             <w:r>
-              <w:t>allow_ipv6net_wikipedia9_multicast6_OSPFIGP_</w:t>
-            </w:r>
-            <w:proofErr w:type="gramStart"/>
-            <w:r>
-              <w:t>routers.json</w:t>
-            </w:r>
-            <w:proofErr w:type="gramEnd"/>
+              <w:t>allow_ipv6net_wikipedia9_multicast6_OSPFIGP_routers.json</w:t>
+            </w:r>
           </w:p>
         </w:tc>
         <w:tc>
@@ -5633,13 +5320,8 @@
           </w:tcPr>
           <w:p>
             <w:r>
-              <w:t>allow_ipv6net_wikipedia9_multicast13_link_</w:t>
-            </w:r>
-            <w:proofErr w:type="gramStart"/>
-            <w:r>
-              <w:t>name.json</w:t>
-            </w:r>
-            <w:proofErr w:type="gramEnd"/>
+              <w:t>allow_ipv6net_wikipedia9_multicast13_link_name.json</w:t>
+            </w:r>
           </w:p>
         </w:tc>
         <w:tc>
@@ -5703,13 +5385,8 @@
           </w:tcPr>
           <w:p>
             <w:r>
-              <w:t>allow_ipv6net_wikipedia9_multicast14_dhcp_</w:t>
-            </w:r>
-            <w:proofErr w:type="gramStart"/>
-            <w:r>
-              <w:t>agents.json</w:t>
-            </w:r>
-            <w:proofErr w:type="gramEnd"/>
+              <w:t>allow_ipv6net_wikipedia9_multicast14_dhcp_agents.json</w:t>
+            </w:r>
           </w:p>
         </w:tc>
         <w:tc>
@@ -5772,13 +5449,8 @@
           </w:tcPr>
           <w:p>
             <w:r>
-              <w:t>allow_ipv6net_wikipedia9_multicast15_multicast_name_</w:t>
-            </w:r>
-            <w:proofErr w:type="gramStart"/>
-            <w:r>
-              <w:t>resolution.json</w:t>
-            </w:r>
-            <w:proofErr w:type="gramEnd"/>
+              <w:t>allow_ipv6net_wikipedia9_multicast15_multicast_name_resolution.json</w:t>
+            </w:r>
           </w:p>
         </w:tc>
         <w:tc>
@@ -5842,13 +5514,8 @@
           </w:tcPr>
           <w:p>
             <w:r>
-              <w:t>allow_ipv6net_wikipedia9_multicast16_dhcp_</w:t>
-            </w:r>
-            <w:proofErr w:type="gramStart"/>
-            <w:r>
-              <w:t>servers.json</w:t>
-            </w:r>
-            <w:proofErr w:type="gramEnd"/>
+              <w:t>allow_ipv6net_wikipedia9_multicast16_dhcp_servers.json</w:t>
+            </w:r>
           </w:p>
         </w:tc>
         <w:tc>
@@ -5911,13 +5578,8 @@
           </w:tcPr>
           <w:p>
             <w:r>
-              <w:t>allow_ipv6net_wikipedia9_multicast17_solicited_</w:t>
-            </w:r>
-            <w:proofErr w:type="gramStart"/>
-            <w:r>
-              <w:t>node.json</w:t>
-            </w:r>
-            <w:proofErr w:type="gramEnd"/>
+              <w:t>allow_ipv6net_wikipedia9_multicast17_solicited_node.json</w:t>
+            </w:r>
           </w:p>
         </w:tc>
         <w:tc>
@@ -5982,13 +5644,8 @@
           <w:p>
             <w:r>
               <w:lastRenderedPageBreak/>
-              <w:t>allow_ipv6net_wikipedia9_multicast18_node_</w:t>
-            </w:r>
-            <w:proofErr w:type="gramStart"/>
-            <w:r>
-              <w:t>info.json</w:t>
-            </w:r>
-            <w:proofErr w:type="gramEnd"/>
+              <w:t>allow_ipv6net_wikipedia9_multicast18_node_info.json</w:t>
+            </w:r>
           </w:p>
         </w:tc>
         <w:tc>
@@ -6116,13 +5773,8 @@
           </w:tcPr>
           <w:p>
             <w:r>
-              <w:t>allow_ipv6net_wikipedia11_</w:t>
-            </w:r>
-            <w:proofErr w:type="gramStart"/>
-            <w:r>
-              <w:t>derrick.json</w:t>
-            </w:r>
-            <w:proofErr w:type="gramEnd"/>
+              <w:t>allow_ipv6net_wikipedia11_derrick.json</w:t>
+            </w:r>
           </w:p>
         </w:tc>
         <w:tc>
@@ -6249,16 +5901,9 @@
             <w:tcW w:w="3354" w:type="pct"/>
           </w:tcPr>
           <w:p>
-            <w:proofErr w:type="spellStart"/>
-            <w:r>
-              <w:t>contain_device_</w:t>
-            </w:r>
-            <w:proofErr w:type="gramStart"/>
-            <w:r>
-              <w:t>deviceid.json</w:t>
-            </w:r>
-            <w:proofErr w:type="spellEnd"/>
-            <w:proofErr w:type="gramEnd"/>
+            <w:r>
+              <w:t>contain_device_deviceid.json</w:t>
+            </w:r>
           </w:p>
         </w:tc>
         <w:tc>
@@ -6772,16 +6417,9 @@
             <w:tcW w:w="3354" w:type="pct"/>
           </w:tcPr>
           <w:p>
-            <w:proofErr w:type="spellStart"/>
-            <w:r>
-              <w:t>deny_</w:t>
-            </w:r>
-            <w:proofErr w:type="gramStart"/>
-            <w:r>
-              <w:t>macaddr.json</w:t>
-            </w:r>
-            <w:proofErr w:type="spellEnd"/>
-            <w:proofErr w:type="gramEnd"/>
+            <w:r>
+              <w:t>deny_macaddr.json</w:t>
+            </w:r>
           </w:p>
         </w:tc>
         <w:tc>
@@ -6843,16 +6481,9 @@
             <w:tcW w:w="3354" w:type="pct"/>
           </w:tcPr>
           <w:p>
-            <w:proofErr w:type="spellStart"/>
-            <w:r>
-              <w:t>https_example_deny_file_</w:t>
-            </w:r>
-            <w:proofErr w:type="gramStart"/>
-            <w:r>
-              <w:t>hashes.json</w:t>
-            </w:r>
-            <w:proofErr w:type="spellEnd"/>
-            <w:proofErr w:type="gramEnd"/>
+            <w:r>
+              <w:t>https_example_deny_file_hashes.json</w:t>
+            </w:r>
           </w:p>
         </w:tc>
         <w:tc>
@@ -6915,16 +6546,9 @@
             <w:tcW w:w="3354" w:type="pct"/>
           </w:tcPr>
           <w:p>
-            <w:proofErr w:type="spellStart"/>
-            <w:r>
-              <w:t>ls_example_contain_</w:t>
-            </w:r>
-            <w:proofErr w:type="gramStart"/>
-            <w:r>
-              <w:t>device.json</w:t>
-            </w:r>
-            <w:proofErr w:type="spellEnd"/>
-            <w:proofErr w:type="gramEnd"/>
+            <w:r>
+              <w:t>ls_example_contain_device.json</w:t>
+            </w:r>
           </w:p>
         </w:tc>
         <w:tc>
@@ -6986,16 +6610,9 @@
             <w:tcW w:w="3354" w:type="pct"/>
           </w:tcPr>
           <w:p>
-            <w:proofErr w:type="spellStart"/>
-            <w:r>
-              <w:t>ls_example_query_</w:t>
-            </w:r>
-            <w:proofErr w:type="gramStart"/>
-            <w:r>
-              <w:t>features.json</w:t>
-            </w:r>
-            <w:proofErr w:type="spellEnd"/>
-            <w:proofErr w:type="gramEnd"/>
+            <w:r>
+              <w:t>ls_example_query_features.json</w:t>
+            </w:r>
           </w:p>
         </w:tc>
         <w:tc>
@@ -7058,16 +6675,9 @@
             <w:tcW w:w="3354" w:type="pct"/>
           </w:tcPr>
           <w:p>
-            <w:proofErr w:type="spellStart"/>
-            <w:r>
-              <w:t>query_features_all_</w:t>
-            </w:r>
-            <w:proofErr w:type="gramStart"/>
-            <w:r>
-              <w:t>id.json</w:t>
-            </w:r>
-            <w:proofErr w:type="spellEnd"/>
-            <w:proofErr w:type="gramEnd"/>
+            <w:r>
+              <w:t>query_features_all_id.json</w:t>
+            </w:r>
           </w:p>
         </w:tc>
         <w:tc>
@@ -7129,16 +6739,9 @@
             <w:tcW w:w="3354" w:type="pct"/>
           </w:tcPr>
           <w:p>
-            <w:proofErr w:type="spellStart"/>
-            <w:r>
-              <w:t>query_features_</w:t>
-            </w:r>
-            <w:proofErr w:type="gramStart"/>
-            <w:r>
-              <w:t>all.json</w:t>
-            </w:r>
-            <w:proofErr w:type="spellEnd"/>
-            <w:proofErr w:type="gramEnd"/>
+            <w:r>
+              <w:t>query_features_all.json</w:t>
+            </w:r>
           </w:p>
         </w:tc>
         <w:tc>
@@ -7201,16 +6804,9 @@
             <w:tcW w:w="3354" w:type="pct"/>
           </w:tcPr>
           <w:p>
-            <w:proofErr w:type="spellStart"/>
-            <w:r>
-              <w:t>query_features_empty_</w:t>
-            </w:r>
-            <w:proofErr w:type="gramStart"/>
-            <w:r>
-              <w:t>id.json</w:t>
-            </w:r>
-            <w:proofErr w:type="spellEnd"/>
-            <w:proofErr w:type="gramEnd"/>
+            <w:r>
+              <w:t>query_features_empty_id.json</w:t>
+            </w:r>
           </w:p>
         </w:tc>
         <w:tc>
@@ -7272,16 +6868,9 @@
             <w:tcW w:w="3354" w:type="pct"/>
           </w:tcPr>
           <w:p>
-            <w:proofErr w:type="spellStart"/>
-            <w:r>
-              <w:t>query_features_</w:t>
-            </w:r>
-            <w:proofErr w:type="gramStart"/>
-            <w:r>
-              <w:t>empty.json</w:t>
-            </w:r>
-            <w:proofErr w:type="spellEnd"/>
-            <w:proofErr w:type="gramEnd"/>
+            <w:r>
+              <w:t>query_features_empty.json</w:t>
+            </w:r>
           </w:p>
         </w:tc>
         <w:tc>
@@ -7344,16 +6933,9 @@
             <w:tcW w:w="3354" w:type="pct"/>
           </w:tcPr>
           <w:p>
-            <w:proofErr w:type="spellStart"/>
-            <w:r>
-              <w:t>query_features_profiles_</w:t>
-            </w:r>
-            <w:proofErr w:type="gramStart"/>
-            <w:r>
-              <w:t>id.json</w:t>
-            </w:r>
-            <w:proofErr w:type="spellEnd"/>
-            <w:proofErr w:type="gramEnd"/>
+            <w:r>
+              <w:t>query_features_profiles_id.json</w:t>
+            </w:r>
           </w:p>
         </w:tc>
         <w:tc>
@@ -7415,16 +6997,9 @@
             <w:tcW w:w="3354" w:type="pct"/>
           </w:tcPr>
           <w:p>
-            <w:proofErr w:type="spellStart"/>
-            <w:r>
-              <w:t>query_features_</w:t>
-            </w:r>
-            <w:proofErr w:type="gramStart"/>
-            <w:r>
-              <w:t>profiles.json</w:t>
-            </w:r>
-            <w:proofErr w:type="spellEnd"/>
-            <w:proofErr w:type="gramEnd"/>
+            <w:r>
+              <w:t>query_features_profiles.json</w:t>
+            </w:r>
           </w:p>
         </w:tc>
         <w:tc>
@@ -7487,16 +7062,9 @@
             <w:tcW w:w="3354" w:type="pct"/>
           </w:tcPr>
           <w:p>
-            <w:proofErr w:type="spellStart"/>
-            <w:r>
-              <w:t>query_properties_firewall_</w:t>
-            </w:r>
-            <w:proofErr w:type="gramStart"/>
-            <w:r>
-              <w:t>status.json</w:t>
-            </w:r>
-            <w:proofErr w:type="spellEnd"/>
-            <w:proofErr w:type="gramEnd"/>
+            <w:r>
+              <w:t>query_properties_firewall_status.json</w:t>
+            </w:r>
           </w:p>
         </w:tc>
         <w:tc>
@@ -7636,14 +7204,14 @@
           <w:rFonts w:eastAsiaTheme="minorHAnsi"/>
         </w:rPr>
       </w:pPr>
-      <w:bookmarkStart w:id="1" w:name="bad-responses"/>
+      <w:bookmarkStart w:id="0" w:name="bad-responses"/>
       <w:r>
         <w:rPr>
           <w:rFonts w:eastAsiaTheme="minorHAnsi"/>
         </w:rPr>
         <w:t>Bad Responses</w:t>
       </w:r>
-      <w:bookmarkEnd w:id="1"/>
+      <w:bookmarkEnd w:id="0"/>
     </w:p>
     <w:tbl>
       <w:tblPr>
@@ -7652,11 +7220,11 @@
         <w:tblLook w:val="04A0" w:firstRow="1" w:lastRow="0" w:firstColumn="1" w:lastColumn="0" w:noHBand="0" w:noVBand="1"/>
       </w:tblPr>
       <w:tblGrid>
-        <w:gridCol w:w="7633"/>
-        <w:gridCol w:w="1788"/>
-        <w:gridCol w:w="1613"/>
-        <w:gridCol w:w="1529"/>
-        <w:gridCol w:w="1837"/>
+        <w:gridCol w:w="4989"/>
+        <w:gridCol w:w="1169"/>
+        <w:gridCol w:w="1054"/>
+        <w:gridCol w:w="999"/>
+        <w:gridCol w:w="6189"/>
       </w:tblGrid>
       <w:tr>
         <w:trPr>
@@ -7666,7 +7234,7 @@
         <w:tc>
           <w:tcPr>
             <w:cnfStyle w:val="001000000000" w:firstRow="0" w:lastRow="0" w:firstColumn="1" w:lastColumn="0" w:oddVBand="0" w:evenVBand="0" w:oddHBand="0" w:evenHBand="0" w:firstRowFirstColumn="0" w:firstRowLastColumn="0" w:lastRowFirstColumn="0" w:lastRowLastColumn="0"/>
-            <w:tcW w:w="2650" w:type="pct"/>
+            <w:tcW w:w="1732" w:type="pct"/>
           </w:tcPr>
           <w:p>
             <w:pPr>
@@ -7685,7 +7253,7 @@
         </w:tc>
         <w:tc>
           <w:tcPr>
-            <w:tcW w:w="621" w:type="pct"/>
+            <w:tcW w:w="406" w:type="pct"/>
           </w:tcPr>
           <w:p>
             <w:pPr>
@@ -7702,7 +7270,7 @@
         </w:tc>
         <w:tc>
           <w:tcPr>
-            <w:tcW w:w="560" w:type="pct"/>
+            <w:tcW w:w="366" w:type="pct"/>
           </w:tcPr>
           <w:p>
             <w:pPr>
@@ -7716,7 +7284,7 @@
         </w:tc>
         <w:tc>
           <w:tcPr>
-            <w:tcW w:w="531" w:type="pct"/>
+            <w:tcW w:w="347" w:type="pct"/>
           </w:tcPr>
           <w:p>
             <w:pPr>
@@ -7730,7 +7298,7 @@
         </w:tc>
         <w:tc>
           <w:tcPr>
-            <w:tcW w:w="638" w:type="pct"/>
+            <w:tcW w:w="2149" w:type="pct"/>
           </w:tcPr>
           <w:p>
             <w:pPr>
@@ -7751,41 +7319,37 @@
         <w:tc>
           <w:tcPr>
             <w:cnfStyle w:val="001000000000" w:firstRow="0" w:lastRow="0" w:firstColumn="1" w:lastColumn="0" w:oddVBand="0" w:evenVBand="0" w:oddHBand="0" w:evenHBand="0" w:firstRowFirstColumn="0" w:firstRowLastColumn="0" w:lastRowFirstColumn="0" w:lastRowLastColumn="0"/>
-            <w:tcW w:w="2650" w:type="pct"/>
-          </w:tcPr>
-          <w:p>
-            <w:proofErr w:type="spellStart"/>
-            <w:proofErr w:type="gramStart"/>
+            <w:tcW w:w="1732" w:type="pct"/>
+          </w:tcPr>
+          <w:p>
             <w:r>
               <w:t>empty.json</w:t>
             </w:r>
-            <w:proofErr w:type="spellEnd"/>
-            <w:proofErr w:type="gramEnd"/>
-          </w:p>
-        </w:tc>
-        <w:tc>
-          <w:tcPr>
-            <w:tcW w:w="621" w:type="pct"/>
-          </w:tcPr>
-          <w:p>
-            <w:pPr>
-              <w:cnfStyle w:val="000000100000" w:firstRow="0" w:lastRow="0" w:firstColumn="0" w:lastColumn="0" w:oddVBand="0" w:evenVBand="0" w:oddHBand="1" w:evenHBand="0" w:firstRowFirstColumn="0" w:firstRowLastColumn="0" w:lastRowFirstColumn="0" w:lastRowLastColumn="0"/>
-            </w:pPr>
-          </w:p>
-        </w:tc>
-        <w:tc>
-          <w:tcPr>
-            <w:tcW w:w="560" w:type="pct"/>
-          </w:tcPr>
-          <w:p>
-            <w:pPr>
-              <w:cnfStyle w:val="000000100000" w:firstRow="0" w:lastRow="0" w:firstColumn="0" w:lastColumn="0" w:oddVBand="0" w:evenVBand="0" w:oddHBand="1" w:evenHBand="0" w:firstRowFirstColumn="0" w:firstRowLastColumn="0" w:lastRowFirstColumn="0" w:lastRowLastColumn="0"/>
-            </w:pPr>
-          </w:p>
-        </w:tc>
-        <w:tc>
-          <w:tcPr>
-            <w:tcW w:w="531" w:type="pct"/>
+          </w:p>
+        </w:tc>
+        <w:tc>
+          <w:tcPr>
+            <w:tcW w:w="406" w:type="pct"/>
+          </w:tcPr>
+          <w:p>
+            <w:pPr>
+              <w:cnfStyle w:val="000000100000" w:firstRow="0" w:lastRow="0" w:firstColumn="0" w:lastColumn="0" w:oddVBand="0" w:evenVBand="0" w:oddHBand="1" w:evenHBand="0" w:firstRowFirstColumn="0" w:firstRowLastColumn="0" w:lastRowFirstColumn="0" w:lastRowLastColumn="0"/>
+            </w:pPr>
+          </w:p>
+        </w:tc>
+        <w:tc>
+          <w:tcPr>
+            <w:tcW w:w="366" w:type="pct"/>
+          </w:tcPr>
+          <w:p>
+            <w:pPr>
+              <w:cnfStyle w:val="000000100000" w:firstRow="0" w:lastRow="0" w:firstColumn="0" w:lastColumn="0" w:oddVBand="0" w:evenVBand="0" w:oddHBand="1" w:evenHBand="0" w:firstRowFirstColumn="0" w:firstRowLastColumn="0" w:lastRowFirstColumn="0" w:lastRowLastColumn="0"/>
+            </w:pPr>
+          </w:p>
+        </w:tc>
+        <w:tc>
+          <w:tcPr>
+            <w:tcW w:w="347" w:type="pct"/>
           </w:tcPr>
           <w:p>
             <w:pPr>
@@ -7803,60 +7367,53 @@
         </w:tc>
         <w:tc>
           <w:tcPr>
-            <w:tcW w:w="638" w:type="pct"/>
-          </w:tcPr>
-          <w:p>
-            <w:pPr>
-              <w:cnfStyle w:val="000000100000" w:firstRow="0" w:lastRow="0" w:firstColumn="0" w:lastColumn="0" w:oddVBand="0" w:evenVBand="0" w:oddHBand="1" w:evenHBand="0" w:firstRowFirstColumn="0" w:firstRowLastColumn="0" w:lastRowFirstColumn="0" w:lastRowLastColumn="0"/>
-            </w:pPr>
-          </w:p>
-        </w:tc>
-      </w:tr>
-      <w:tr>
-        <w:trPr>
-          <w:trHeight w:val="323"/>
-        </w:trPr>
-        <w:tc>
-          <w:tcPr>
-            <w:cnfStyle w:val="001000000000" w:firstRow="0" w:lastRow="0" w:firstColumn="1" w:lastColumn="0" w:oddVBand="0" w:evenVBand="0" w:oddHBand="0" w:evenHBand="0" w:firstRowFirstColumn="0" w:firstRowLastColumn="0" w:lastRowFirstColumn="0" w:lastRowLastColumn="0"/>
-            <w:tcW w:w="2650" w:type="pct"/>
-          </w:tcPr>
-          <w:p>
-            <w:proofErr w:type="spellStart"/>
-            <w:r>
-              <w:t>empty_</w:t>
-            </w:r>
-            <w:proofErr w:type="gramStart"/>
-            <w:r>
-              <w:t>array.json</w:t>
-            </w:r>
-            <w:proofErr w:type="spellEnd"/>
-            <w:proofErr w:type="gramEnd"/>
-          </w:p>
-        </w:tc>
-        <w:tc>
-          <w:tcPr>
-            <w:tcW w:w="621" w:type="pct"/>
-          </w:tcPr>
-          <w:p>
-            <w:pPr>
-              <w:cnfStyle w:val="000000000000" w:firstRow="0" w:lastRow="0" w:firstColumn="0" w:lastColumn="0" w:oddVBand="0" w:evenVBand="0" w:oddHBand="0" w:evenHBand="0" w:firstRowFirstColumn="0" w:firstRowLastColumn="0" w:lastRowFirstColumn="0" w:lastRowLastColumn="0"/>
-            </w:pPr>
-          </w:p>
-        </w:tc>
-        <w:tc>
-          <w:tcPr>
-            <w:tcW w:w="560" w:type="pct"/>
-          </w:tcPr>
-          <w:p>
-            <w:pPr>
-              <w:cnfStyle w:val="000000000000" w:firstRow="0" w:lastRow="0" w:firstColumn="0" w:lastColumn="0" w:oddVBand="0" w:evenVBand="0" w:oddHBand="0" w:evenHBand="0" w:firstRowFirstColumn="0" w:firstRowLastColumn="0" w:lastRowFirstColumn="0" w:lastRowLastColumn="0"/>
-            </w:pPr>
-          </w:p>
-        </w:tc>
-        <w:tc>
-          <w:tcPr>
-            <w:tcW w:w="531" w:type="pct"/>
+            <w:tcW w:w="2149" w:type="pct"/>
+          </w:tcPr>
+          <w:p>
+            <w:pPr>
+              <w:cnfStyle w:val="000000100000" w:firstRow="0" w:lastRow="0" w:firstColumn="0" w:lastColumn="0" w:oddVBand="0" w:evenVBand="0" w:oddHBand="1" w:evenHBand="0" w:firstRowFirstColumn="0" w:firstRowLastColumn="0" w:lastRowFirstColumn="0" w:lastRowLastColumn="0"/>
+            </w:pPr>
+          </w:p>
+        </w:tc>
+      </w:tr>
+      <w:tr>
+        <w:trPr>
+          <w:trHeight w:val="323"/>
+        </w:trPr>
+        <w:tc>
+          <w:tcPr>
+            <w:cnfStyle w:val="001000000000" w:firstRow="0" w:lastRow="0" w:firstColumn="1" w:lastColumn="0" w:oddVBand="0" w:evenVBand="0" w:oddHBand="0" w:evenHBand="0" w:firstRowFirstColumn="0" w:firstRowLastColumn="0" w:lastRowFirstColumn="0" w:lastRowLastColumn="0"/>
+            <w:tcW w:w="1732" w:type="pct"/>
+          </w:tcPr>
+          <w:p>
+            <w:r>
+              <w:t>empty_array.json</w:t>
+            </w:r>
+          </w:p>
+        </w:tc>
+        <w:tc>
+          <w:tcPr>
+            <w:tcW w:w="406" w:type="pct"/>
+          </w:tcPr>
+          <w:p>
+            <w:pPr>
+              <w:cnfStyle w:val="000000000000" w:firstRow="0" w:lastRow="0" w:firstColumn="0" w:lastColumn="0" w:oddVBand="0" w:evenVBand="0" w:oddHBand="0" w:evenHBand="0" w:firstRowFirstColumn="0" w:firstRowLastColumn="0" w:lastRowFirstColumn="0" w:lastRowLastColumn="0"/>
+            </w:pPr>
+          </w:p>
+        </w:tc>
+        <w:tc>
+          <w:tcPr>
+            <w:tcW w:w="366" w:type="pct"/>
+          </w:tcPr>
+          <w:p>
+            <w:pPr>
+              <w:cnfStyle w:val="000000000000" w:firstRow="0" w:lastRow="0" w:firstColumn="0" w:lastColumn="0" w:oddVBand="0" w:evenVBand="0" w:oddHBand="0" w:evenHBand="0" w:firstRowFirstColumn="0" w:firstRowLastColumn="0" w:lastRowFirstColumn="0" w:lastRowLastColumn="0"/>
+            </w:pPr>
+          </w:p>
+        </w:tc>
+        <w:tc>
+          <w:tcPr>
+            <w:tcW w:w="347" w:type="pct"/>
           </w:tcPr>
           <w:p>
             <w:pPr>
@@ -7874,7 +7431,7 @@
         </w:tc>
         <w:tc>
           <w:tcPr>
-            <w:tcW w:w="638" w:type="pct"/>
+            <w:tcW w:w="2149" w:type="pct"/>
           </w:tcPr>
           <w:p>
             <w:pPr>
@@ -7891,44 +7448,37 @@
         <w:tc>
           <w:tcPr>
             <w:cnfStyle w:val="001000000000" w:firstRow="0" w:lastRow="0" w:firstColumn="1" w:lastColumn="0" w:oddVBand="0" w:evenVBand="0" w:oddHBand="0" w:evenHBand="0" w:firstRowFirstColumn="0" w:firstRowLastColumn="0" w:lastRowFirstColumn="0" w:lastRowLastColumn="0"/>
-            <w:tcW w:w="2650" w:type="pct"/>
-          </w:tcPr>
-          <w:p>
-            <w:proofErr w:type="spellStart"/>
-            <w:r>
-              <w:t>empty_</w:t>
-            </w:r>
-            <w:proofErr w:type="gramStart"/>
-            <w:r>
-              <w:t>object.json</w:t>
-            </w:r>
-            <w:proofErr w:type="spellEnd"/>
-            <w:proofErr w:type="gramEnd"/>
-          </w:p>
-        </w:tc>
-        <w:tc>
-          <w:tcPr>
-            <w:tcW w:w="621" w:type="pct"/>
-          </w:tcPr>
-          <w:p>
-            <w:pPr>
-              <w:cnfStyle w:val="000000100000" w:firstRow="0" w:lastRow="0" w:firstColumn="0" w:lastColumn="0" w:oddVBand="0" w:evenVBand="0" w:oddHBand="1" w:evenHBand="0" w:firstRowFirstColumn="0" w:firstRowLastColumn="0" w:lastRowFirstColumn="0" w:lastRowLastColumn="0"/>
-            </w:pPr>
-          </w:p>
-        </w:tc>
-        <w:tc>
-          <w:tcPr>
-            <w:tcW w:w="560" w:type="pct"/>
-          </w:tcPr>
-          <w:p>
-            <w:pPr>
-              <w:cnfStyle w:val="000000100000" w:firstRow="0" w:lastRow="0" w:firstColumn="0" w:lastColumn="0" w:oddVBand="0" w:evenVBand="0" w:oddHBand="1" w:evenHBand="0" w:firstRowFirstColumn="0" w:firstRowLastColumn="0" w:lastRowFirstColumn="0" w:lastRowLastColumn="0"/>
-            </w:pPr>
-          </w:p>
-        </w:tc>
-        <w:tc>
-          <w:tcPr>
-            <w:tcW w:w="531" w:type="pct"/>
+            <w:tcW w:w="1732" w:type="pct"/>
+          </w:tcPr>
+          <w:p>
+            <w:r>
+              <w:t>empty_object.json</w:t>
+            </w:r>
+          </w:p>
+        </w:tc>
+        <w:tc>
+          <w:tcPr>
+            <w:tcW w:w="406" w:type="pct"/>
+          </w:tcPr>
+          <w:p>
+            <w:pPr>
+              <w:cnfStyle w:val="000000100000" w:firstRow="0" w:lastRow="0" w:firstColumn="0" w:lastColumn="0" w:oddVBand="0" w:evenVBand="0" w:oddHBand="1" w:evenHBand="0" w:firstRowFirstColumn="0" w:firstRowLastColumn="0" w:lastRowFirstColumn="0" w:lastRowLastColumn="0"/>
+            </w:pPr>
+          </w:p>
+        </w:tc>
+        <w:tc>
+          <w:tcPr>
+            <w:tcW w:w="366" w:type="pct"/>
+          </w:tcPr>
+          <w:p>
+            <w:pPr>
+              <w:cnfStyle w:val="000000100000" w:firstRow="0" w:lastRow="0" w:firstColumn="0" w:lastColumn="0" w:oddVBand="0" w:evenVBand="0" w:oddHBand="1" w:evenHBand="0" w:firstRowFirstColumn="0" w:firstRowLastColumn="0" w:lastRowFirstColumn="0" w:lastRowLastColumn="0"/>
+            </w:pPr>
+          </w:p>
+        </w:tc>
+        <w:tc>
+          <w:tcPr>
+            <w:tcW w:w="347" w:type="pct"/>
           </w:tcPr>
           <w:p>
             <w:pPr>
@@ -7946,64 +7496,55 @@
         </w:tc>
         <w:tc>
           <w:tcPr>
-            <w:tcW w:w="638" w:type="pct"/>
-          </w:tcPr>
-          <w:p>
-            <w:pPr>
-              <w:cnfStyle w:val="000000100000" w:firstRow="0" w:lastRow="0" w:firstColumn="0" w:lastColumn="0" w:oddVBand="0" w:evenVBand="0" w:oddHBand="1" w:evenHBand="0" w:firstRowFirstColumn="0" w:firstRowLastColumn="0" w:lastRowFirstColumn="0" w:lastRowLastColumn="0"/>
-            </w:pPr>
-          </w:p>
-        </w:tc>
-      </w:tr>
-      <w:tr>
-        <w:trPr>
-          <w:trHeight w:val="323"/>
-        </w:trPr>
-        <w:tc>
-          <w:tcPr>
-            <w:cnfStyle w:val="001000000000" w:firstRow="0" w:lastRow="0" w:firstColumn="1" w:lastColumn="0" w:oddVBand="0" w:evenVBand="0" w:oddHBand="0" w:evenHBand="0" w:firstRowFirstColumn="0" w:firstRowLastColumn="0" w:lastRowFirstColumn="0" w:lastRowLastColumn="0"/>
-            <w:tcW w:w="2650" w:type="pct"/>
-          </w:tcPr>
-          <w:p>
-            <w:r>
-              <w:t>ls_example_query_features_</w:t>
-            </w:r>
-            <w:r>
-              <w:t>v1.</w:t>
-            </w:r>
-            <w:proofErr w:type="gramStart"/>
-            <w:r>
-              <w:t>0</w:t>
-            </w:r>
-            <w:r>
-              <w:t>.json</w:t>
-            </w:r>
-            <w:proofErr w:type="gramEnd"/>
-          </w:p>
-        </w:tc>
-        <w:tc>
-          <w:tcPr>
-            <w:tcW w:w="621" w:type="pct"/>
-          </w:tcPr>
-          <w:p>
-            <w:pPr>
-              <w:cnfStyle w:val="000000000000" w:firstRow="0" w:lastRow="0" w:firstColumn="0" w:lastColumn="0" w:oddVBand="0" w:evenVBand="0" w:oddHBand="0" w:evenHBand="0" w:firstRowFirstColumn="0" w:firstRowLastColumn="0" w:lastRowFirstColumn="0" w:lastRowLastColumn="0"/>
-            </w:pPr>
-          </w:p>
-        </w:tc>
-        <w:tc>
-          <w:tcPr>
-            <w:tcW w:w="560" w:type="pct"/>
-          </w:tcPr>
-          <w:p>
-            <w:pPr>
-              <w:cnfStyle w:val="000000000000" w:firstRow="0" w:lastRow="0" w:firstColumn="0" w:lastColumn="0" w:oddVBand="0" w:evenVBand="0" w:oddHBand="0" w:evenHBand="0" w:firstRowFirstColumn="0" w:firstRowLastColumn="0" w:lastRowFirstColumn="0" w:lastRowLastColumn="0"/>
-            </w:pPr>
-          </w:p>
-        </w:tc>
-        <w:tc>
-          <w:tcPr>
-            <w:tcW w:w="531" w:type="pct"/>
+            <w:tcW w:w="2149" w:type="pct"/>
+          </w:tcPr>
+          <w:p>
+            <w:pPr>
+              <w:cnfStyle w:val="000000100000" w:firstRow="0" w:lastRow="0" w:firstColumn="0" w:lastColumn="0" w:oddVBand="0" w:evenVBand="0" w:oddHBand="1" w:evenHBand="0" w:firstRowFirstColumn="0" w:firstRowLastColumn="0" w:lastRowFirstColumn="0" w:lastRowLastColumn="0"/>
+            </w:pPr>
+          </w:p>
+        </w:tc>
+      </w:tr>
+      <w:tr>
+        <w:trPr>
+          <w:trHeight w:val="323"/>
+        </w:trPr>
+        <w:tc>
+          <w:tcPr>
+            <w:cnfStyle w:val="001000000000" w:firstRow="0" w:lastRow="0" w:firstColumn="1" w:lastColumn="0" w:oddVBand="0" w:evenVBand="0" w:oddHBand="0" w:evenHBand="0" w:firstRowFirstColumn="0" w:firstRowLastColumn="0" w:lastRowFirstColumn="0" w:lastRowLastColumn="0"/>
+            <w:tcW w:w="1732" w:type="pct"/>
+          </w:tcPr>
+          <w:p>
+            <w:bookmarkStart w:id="1" w:name="_GoBack"/>
+            <w:bookmarkEnd w:id="1"/>
+            <w:r>
+              <w:t>openc2_command_query_features_all.json</w:t>
+            </w:r>
+          </w:p>
+        </w:tc>
+        <w:tc>
+          <w:tcPr>
+            <w:tcW w:w="406" w:type="pct"/>
+          </w:tcPr>
+          <w:p>
+            <w:pPr>
+              <w:cnfStyle w:val="000000000000" w:firstRow="0" w:lastRow="0" w:firstColumn="0" w:lastColumn="0" w:oddVBand="0" w:evenVBand="0" w:oddHBand="0" w:evenHBand="0" w:firstRowFirstColumn="0" w:firstRowLastColumn="0" w:lastRowFirstColumn="0" w:lastRowLastColumn="0"/>
+            </w:pPr>
+          </w:p>
+        </w:tc>
+        <w:tc>
+          <w:tcPr>
+            <w:tcW w:w="366" w:type="pct"/>
+          </w:tcPr>
+          <w:p>
+            <w:pPr>
+              <w:cnfStyle w:val="000000000000" w:firstRow="0" w:lastRow="0" w:firstColumn="0" w:lastColumn="0" w:oddVBand="0" w:evenVBand="0" w:oddHBand="0" w:evenHBand="0" w:firstRowFirstColumn="0" w:firstRowLastColumn="0" w:lastRowFirstColumn="0" w:lastRowLastColumn="0"/>
+            </w:pPr>
+          </w:p>
+        </w:tc>
+        <w:tc>
+          <w:tcPr>
+            <w:tcW w:w="347" w:type="pct"/>
           </w:tcPr>
           <w:p>
             <w:pPr>
@@ -8021,15 +7562,12 @@
         </w:tc>
         <w:tc>
           <w:tcPr>
-            <w:tcW w:w="638" w:type="pct"/>
-          </w:tcPr>
-          <w:p>
-            <w:pPr>
-              <w:cnfStyle w:val="000000000000" w:firstRow="0" w:lastRow="0" w:firstColumn="0" w:lastColumn="0" w:oddVBand="0" w:evenVBand="0" w:oddHBand="0" w:evenHBand="0" w:firstRowFirstColumn="0" w:firstRowLastColumn="0" w:lastRowFirstColumn="0" w:lastRowLastColumn="0"/>
-            </w:pPr>
-            <w:r>
-              <w:t>Passes??</w:t>
-            </w:r>
+            <w:tcW w:w="2149" w:type="pct"/>
+          </w:tcPr>
+          <w:p>
+            <w:pPr>
+              <w:cnfStyle w:val="000000000000" w:firstRow="0" w:lastRow="0" w:firstColumn="0" w:lastColumn="0" w:oddVBand="0" w:evenVBand="0" w:oddHBand="0" w:evenHBand="0" w:firstRowFirstColumn="0" w:firstRowLastColumn="0" w:lastRowFirstColumn="0" w:lastRowLastColumn="0"/>
+            </w:pPr>
           </w:p>
         </w:tc>
       </w:tr>
@@ -8041,43 +7579,38 @@
         <w:tc>
           <w:tcPr>
             <w:cnfStyle w:val="001000000000" w:firstRow="0" w:lastRow="0" w:firstColumn="1" w:lastColumn="0" w:oddVBand="0" w:evenVBand="0" w:oddHBand="0" w:evenHBand="0" w:firstRowFirstColumn="0" w:firstRowLastColumn="0" w:lastRowFirstColumn="0" w:lastRowLastColumn="0"/>
-            <w:tcW w:w="2650" w:type="pct"/>
+            <w:tcW w:w="1732" w:type="pct"/>
           </w:tcPr>
           <w:p>
             <w:r>
               <w:lastRenderedPageBreak/>
-              <w:t>openc2_command_query_features_</w:t>
-            </w:r>
-            <w:proofErr w:type="gramStart"/>
-            <w:r>
-              <w:t>all.json</w:t>
-            </w:r>
-            <w:proofErr w:type="gramEnd"/>
-          </w:p>
-        </w:tc>
-        <w:tc>
-          <w:tcPr>
-            <w:tcW w:w="621" w:type="pct"/>
-          </w:tcPr>
-          <w:p>
-            <w:pPr>
-              <w:cnfStyle w:val="000000100000" w:firstRow="0" w:lastRow="0" w:firstColumn="0" w:lastColumn="0" w:oddVBand="0" w:evenVBand="0" w:oddHBand="1" w:evenHBand="0" w:firstRowFirstColumn="0" w:firstRowLastColumn="0" w:lastRowFirstColumn="0" w:lastRowLastColumn="0"/>
-            </w:pPr>
-          </w:p>
-        </w:tc>
-        <w:tc>
-          <w:tcPr>
-            <w:tcW w:w="560" w:type="pct"/>
-          </w:tcPr>
-          <w:p>
-            <w:pPr>
-              <w:cnfStyle w:val="000000100000" w:firstRow="0" w:lastRow="0" w:firstColumn="0" w:lastColumn="0" w:oddVBand="0" w:evenVBand="0" w:oddHBand="1" w:evenHBand="0" w:firstRowFirstColumn="0" w:firstRowLastColumn="0" w:lastRowFirstColumn="0" w:lastRowLastColumn="0"/>
-            </w:pPr>
-          </w:p>
-        </w:tc>
-        <w:tc>
-          <w:tcPr>
-            <w:tcW w:w="531" w:type="pct"/>
+              <w:t>query_features_all_v1.0.json</w:t>
+            </w:r>
+          </w:p>
+        </w:tc>
+        <w:tc>
+          <w:tcPr>
+            <w:tcW w:w="406" w:type="pct"/>
+          </w:tcPr>
+          <w:p>
+            <w:pPr>
+              <w:cnfStyle w:val="000000100000" w:firstRow="0" w:lastRow="0" w:firstColumn="0" w:lastColumn="0" w:oddVBand="0" w:evenVBand="0" w:oddHBand="1" w:evenHBand="0" w:firstRowFirstColumn="0" w:firstRowLastColumn="0" w:lastRowFirstColumn="0" w:lastRowLastColumn="0"/>
+            </w:pPr>
+          </w:p>
+        </w:tc>
+        <w:tc>
+          <w:tcPr>
+            <w:tcW w:w="366" w:type="pct"/>
+          </w:tcPr>
+          <w:p>
+            <w:pPr>
+              <w:cnfStyle w:val="000000100000" w:firstRow="0" w:lastRow="0" w:firstColumn="0" w:lastColumn="0" w:oddVBand="0" w:evenVBand="0" w:oddHBand="1" w:evenHBand="0" w:firstRowFirstColumn="0" w:firstRowLastColumn="0" w:lastRowFirstColumn="0" w:lastRowLastColumn="0"/>
+            </w:pPr>
+          </w:p>
+        </w:tc>
+        <w:tc>
+          <w:tcPr>
+            <w:tcW w:w="347" w:type="pct"/>
           </w:tcPr>
           <w:p>
             <w:pPr>
@@ -8095,58 +7628,56 @@
         </w:tc>
         <w:tc>
           <w:tcPr>
-            <w:tcW w:w="638" w:type="pct"/>
-          </w:tcPr>
-          <w:p>
-            <w:pPr>
-              <w:cnfStyle w:val="000000100000" w:firstRow="0" w:lastRow="0" w:firstColumn="0" w:lastColumn="0" w:oddVBand="0" w:evenVBand="0" w:oddHBand="1" w:evenHBand="0" w:firstRowFirstColumn="0" w:firstRowLastColumn="0" w:lastRowFirstColumn="0" w:lastRowLastColumn="0"/>
-            </w:pPr>
-          </w:p>
-        </w:tc>
-      </w:tr>
-      <w:tr>
-        <w:trPr>
-          <w:trHeight w:val="323"/>
-        </w:trPr>
-        <w:tc>
-          <w:tcPr>
-            <w:cnfStyle w:val="001000000000" w:firstRow="0" w:lastRow="0" w:firstColumn="1" w:lastColumn="0" w:oddVBand="0" w:evenVBand="0" w:oddHBand="0" w:evenHBand="0" w:firstRowFirstColumn="0" w:firstRowLastColumn="0" w:lastRowFirstColumn="0" w:lastRowLastColumn="0"/>
-            <w:tcW w:w="2650" w:type="pct"/>
-          </w:tcPr>
-          <w:p>
-            <w:r>
-              <w:t>query_features_all_v1.</w:t>
-            </w:r>
-            <w:proofErr w:type="gramStart"/>
-            <w:r>
-              <w:t>0.json</w:t>
-            </w:r>
-            <w:proofErr w:type="gramEnd"/>
-          </w:p>
-        </w:tc>
-        <w:tc>
-          <w:tcPr>
-            <w:tcW w:w="621" w:type="pct"/>
-          </w:tcPr>
-          <w:p>
-            <w:pPr>
-              <w:cnfStyle w:val="000000000000" w:firstRow="0" w:lastRow="0" w:firstColumn="0" w:lastColumn="0" w:oddVBand="0" w:evenVBand="0" w:oddHBand="0" w:evenHBand="0" w:firstRowFirstColumn="0" w:firstRowLastColumn="0" w:lastRowFirstColumn="0" w:lastRowLastColumn="0"/>
-            </w:pPr>
-          </w:p>
-        </w:tc>
-        <w:tc>
-          <w:tcPr>
-            <w:tcW w:w="560" w:type="pct"/>
-          </w:tcPr>
-          <w:p>
-            <w:pPr>
-              <w:cnfStyle w:val="000000000000" w:firstRow="0" w:lastRow="0" w:firstColumn="0" w:lastColumn="0" w:oddVBand="0" w:evenVBand="0" w:oddHBand="0" w:evenHBand="0" w:firstRowFirstColumn="0" w:firstRowLastColumn="0" w:lastRowFirstColumn="0" w:lastRowLastColumn="0"/>
-            </w:pPr>
-          </w:p>
-        </w:tc>
-        <w:tc>
-          <w:tcPr>
-            <w:tcW w:w="531" w:type="pct"/>
+            <w:tcW w:w="2149" w:type="pct"/>
+          </w:tcPr>
+          <w:p>
+            <w:pPr>
+              <w:cnfStyle w:val="000000100000" w:firstRow="0" w:lastRow="0" w:firstColumn="0" w:lastColumn="0" w:oddVBand="0" w:evenVBand="0" w:oddHBand="1" w:evenHBand="0" w:firstRowFirstColumn="0" w:firstRowLastColumn="0" w:lastRowFirstColumn="0" w:lastRowLastColumn="0"/>
+            </w:pPr>
+          </w:p>
+        </w:tc>
+      </w:tr>
+      <w:tr>
+        <w:trPr>
+          <w:trHeight w:val="323"/>
+        </w:trPr>
+        <w:tc>
+          <w:tcPr>
+            <w:cnfStyle w:val="001000000000" w:firstRow="0" w:lastRow="0" w:firstColumn="1" w:lastColumn="0" w:oddVBand="0" w:evenVBand="0" w:oddHBand="0" w:evenHBand="0" w:firstRowFirstColumn="0" w:firstRowLastColumn="0" w:lastRowFirstColumn="0" w:lastRowLastColumn="0"/>
+            <w:tcW w:w="1732" w:type="pct"/>
+          </w:tcPr>
+          <w:p>
+            <w:r>
+              <w:t>p</w:t>
+            </w:r>
+            <w:r>
+              <w:t>oetry_results.json</w:t>
+            </w:r>
+          </w:p>
+        </w:tc>
+        <w:tc>
+          <w:tcPr>
+            <w:tcW w:w="406" w:type="pct"/>
+          </w:tcPr>
+          <w:p>
+            <w:pPr>
+              <w:cnfStyle w:val="000000000000" w:firstRow="0" w:lastRow="0" w:firstColumn="0" w:lastColumn="0" w:oddVBand="0" w:evenVBand="0" w:oddHBand="0" w:evenHBand="0" w:firstRowFirstColumn="0" w:firstRowLastColumn="0" w:lastRowFirstColumn="0" w:lastRowLastColumn="0"/>
+            </w:pPr>
+          </w:p>
+        </w:tc>
+        <w:tc>
+          <w:tcPr>
+            <w:tcW w:w="366" w:type="pct"/>
+          </w:tcPr>
+          <w:p>
+            <w:pPr>
+              <w:cnfStyle w:val="000000000000" w:firstRow="0" w:lastRow="0" w:firstColumn="0" w:lastColumn="0" w:oddVBand="0" w:evenVBand="0" w:oddHBand="0" w:evenHBand="0" w:firstRowFirstColumn="0" w:firstRowLastColumn="0" w:lastRowFirstColumn="0" w:lastRowLastColumn="0"/>
+            </w:pPr>
+          </w:p>
+        </w:tc>
+        <w:tc>
+          <w:tcPr>
+            <w:tcW w:w="347" w:type="pct"/>
           </w:tcPr>
           <w:p>
             <w:pPr>
@@ -8164,7 +7695,7 @@
         </w:tc>
         <w:tc>
           <w:tcPr>
-            <w:tcW w:w="638" w:type="pct"/>
+            <w:tcW w:w="2149" w:type="pct"/>
           </w:tcPr>
           <w:p>
             <w:pPr>
@@ -8181,47 +7712,37 @@
         <w:tc>
           <w:tcPr>
             <w:cnfStyle w:val="001000000000" w:firstRow="0" w:lastRow="0" w:firstColumn="1" w:lastColumn="0" w:oddVBand="0" w:evenVBand="0" w:oddHBand="0" w:evenHBand="0" w:firstRowFirstColumn="0" w:firstRowLastColumn="0" w:lastRowFirstColumn="0" w:lastRowLastColumn="0"/>
-            <w:tcW w:w="2650" w:type="pct"/>
-          </w:tcPr>
-          <w:p>
-            <w:proofErr w:type="spellStart"/>
-            <w:r>
-              <w:t>p</w:t>
-            </w:r>
-            <w:r>
-              <w:t>oetry_</w:t>
-            </w:r>
-            <w:proofErr w:type="gramStart"/>
-            <w:r>
-              <w:t>results.json</w:t>
-            </w:r>
-            <w:proofErr w:type="spellEnd"/>
-            <w:proofErr w:type="gramEnd"/>
-          </w:p>
-        </w:tc>
-        <w:tc>
-          <w:tcPr>
-            <w:tcW w:w="621" w:type="pct"/>
-          </w:tcPr>
-          <w:p>
-            <w:pPr>
-              <w:cnfStyle w:val="000000100000" w:firstRow="0" w:lastRow="0" w:firstColumn="0" w:lastColumn="0" w:oddVBand="0" w:evenVBand="0" w:oddHBand="1" w:evenHBand="0" w:firstRowFirstColumn="0" w:firstRowLastColumn="0" w:lastRowFirstColumn="0" w:lastRowLastColumn="0"/>
-            </w:pPr>
-          </w:p>
-        </w:tc>
-        <w:tc>
-          <w:tcPr>
-            <w:tcW w:w="560" w:type="pct"/>
-          </w:tcPr>
-          <w:p>
-            <w:pPr>
-              <w:cnfStyle w:val="000000100000" w:firstRow="0" w:lastRow="0" w:firstColumn="0" w:lastColumn="0" w:oddVBand="0" w:evenVBand="0" w:oddHBand="1" w:evenHBand="0" w:firstRowFirstColumn="0" w:firstRowLastColumn="0" w:lastRowFirstColumn="0" w:lastRowLastColumn="0"/>
-            </w:pPr>
-          </w:p>
-        </w:tc>
-        <w:tc>
-          <w:tcPr>
-            <w:tcW w:w="531" w:type="pct"/>
+            <w:tcW w:w="1732" w:type="pct"/>
+          </w:tcPr>
+          <w:p>
+            <w:r>
+              <w:t>results_empty.json</w:t>
+            </w:r>
+          </w:p>
+        </w:tc>
+        <w:tc>
+          <w:tcPr>
+            <w:tcW w:w="406" w:type="pct"/>
+          </w:tcPr>
+          <w:p>
+            <w:pPr>
+              <w:cnfStyle w:val="000000100000" w:firstRow="0" w:lastRow="0" w:firstColumn="0" w:lastColumn="0" w:oddVBand="0" w:evenVBand="0" w:oddHBand="1" w:evenHBand="0" w:firstRowFirstColumn="0" w:firstRowLastColumn="0" w:lastRowFirstColumn="0" w:lastRowLastColumn="0"/>
+            </w:pPr>
+          </w:p>
+        </w:tc>
+        <w:tc>
+          <w:tcPr>
+            <w:tcW w:w="366" w:type="pct"/>
+          </w:tcPr>
+          <w:p>
+            <w:pPr>
+              <w:cnfStyle w:val="000000100000" w:firstRow="0" w:lastRow="0" w:firstColumn="0" w:lastColumn="0" w:oddVBand="0" w:evenVBand="0" w:oddHBand="1" w:evenHBand="0" w:firstRowFirstColumn="0" w:firstRowLastColumn="0" w:lastRowFirstColumn="0" w:lastRowLastColumn="0"/>
+            </w:pPr>
+          </w:p>
+        </w:tc>
+        <w:tc>
+          <w:tcPr>
+            <w:tcW w:w="347" w:type="pct"/>
           </w:tcPr>
           <w:p>
             <w:pPr>
@@ -8239,60 +7760,53 @@
         </w:tc>
         <w:tc>
           <w:tcPr>
-            <w:tcW w:w="638" w:type="pct"/>
-          </w:tcPr>
-          <w:p>
-            <w:pPr>
-              <w:cnfStyle w:val="000000100000" w:firstRow="0" w:lastRow="0" w:firstColumn="0" w:lastColumn="0" w:oddVBand="0" w:evenVBand="0" w:oddHBand="1" w:evenHBand="0" w:firstRowFirstColumn="0" w:firstRowLastColumn="0" w:lastRowFirstColumn="0" w:lastRowLastColumn="0"/>
-            </w:pPr>
-          </w:p>
-        </w:tc>
-      </w:tr>
-      <w:tr>
-        <w:trPr>
-          <w:trHeight w:val="323"/>
-        </w:trPr>
-        <w:tc>
-          <w:tcPr>
-            <w:cnfStyle w:val="001000000000" w:firstRow="0" w:lastRow="0" w:firstColumn="1" w:lastColumn="0" w:oddVBand="0" w:evenVBand="0" w:oddHBand="0" w:evenHBand="0" w:firstRowFirstColumn="0" w:firstRowLastColumn="0" w:lastRowFirstColumn="0" w:lastRowLastColumn="0"/>
-            <w:tcW w:w="2650" w:type="pct"/>
-          </w:tcPr>
-          <w:p>
-            <w:proofErr w:type="spellStart"/>
-            <w:r>
-              <w:t>results_</w:t>
-            </w:r>
-            <w:proofErr w:type="gramStart"/>
-            <w:r>
-              <w:t>empty.json</w:t>
-            </w:r>
-            <w:proofErr w:type="spellEnd"/>
-            <w:proofErr w:type="gramEnd"/>
-          </w:p>
-        </w:tc>
-        <w:tc>
-          <w:tcPr>
-            <w:tcW w:w="621" w:type="pct"/>
-          </w:tcPr>
-          <w:p>
-            <w:pPr>
-              <w:cnfStyle w:val="000000000000" w:firstRow="0" w:lastRow="0" w:firstColumn="0" w:lastColumn="0" w:oddVBand="0" w:evenVBand="0" w:oddHBand="0" w:evenHBand="0" w:firstRowFirstColumn="0" w:firstRowLastColumn="0" w:lastRowFirstColumn="0" w:lastRowLastColumn="0"/>
-            </w:pPr>
-          </w:p>
-        </w:tc>
-        <w:tc>
-          <w:tcPr>
-            <w:tcW w:w="560" w:type="pct"/>
-          </w:tcPr>
-          <w:p>
-            <w:pPr>
-              <w:cnfStyle w:val="000000000000" w:firstRow="0" w:lastRow="0" w:firstColumn="0" w:lastColumn="0" w:oddVBand="0" w:evenVBand="0" w:oddHBand="0" w:evenHBand="0" w:firstRowFirstColumn="0" w:firstRowLastColumn="0" w:lastRowFirstColumn="0" w:lastRowLastColumn="0"/>
-            </w:pPr>
-          </w:p>
-        </w:tc>
-        <w:tc>
-          <w:tcPr>
-            <w:tcW w:w="531" w:type="pct"/>
+            <w:tcW w:w="2149" w:type="pct"/>
+          </w:tcPr>
+          <w:p>
+            <w:pPr>
+              <w:cnfStyle w:val="000000100000" w:firstRow="0" w:lastRow="0" w:firstColumn="0" w:lastColumn="0" w:oddVBand="0" w:evenVBand="0" w:oddHBand="1" w:evenHBand="0" w:firstRowFirstColumn="0" w:firstRowLastColumn="0" w:lastRowFirstColumn="0" w:lastRowLastColumn="0"/>
+            </w:pPr>
+          </w:p>
+        </w:tc>
+      </w:tr>
+      <w:tr>
+        <w:trPr>
+          <w:trHeight w:val="323"/>
+        </w:trPr>
+        <w:tc>
+          <w:tcPr>
+            <w:cnfStyle w:val="001000000000" w:firstRow="0" w:lastRow="0" w:firstColumn="1" w:lastColumn="0" w:oddVBand="0" w:evenVBand="0" w:oddHBand="0" w:evenHBand="0" w:firstRowFirstColumn="0" w:firstRowLastColumn="0" w:lastRowFirstColumn="0" w:lastRowLastColumn="0"/>
+            <w:tcW w:w="1732" w:type="pct"/>
+          </w:tcPr>
+          <w:p>
+            <w:r>
+              <w:t>status_asbool.json</w:t>
+            </w:r>
+          </w:p>
+        </w:tc>
+        <w:tc>
+          <w:tcPr>
+            <w:tcW w:w="406" w:type="pct"/>
+          </w:tcPr>
+          <w:p>
+            <w:pPr>
+              <w:cnfStyle w:val="000000000000" w:firstRow="0" w:lastRow="0" w:firstColumn="0" w:lastColumn="0" w:oddVBand="0" w:evenVBand="0" w:oddHBand="0" w:evenHBand="0" w:firstRowFirstColumn="0" w:firstRowLastColumn="0" w:lastRowFirstColumn="0" w:lastRowLastColumn="0"/>
+            </w:pPr>
+          </w:p>
+        </w:tc>
+        <w:tc>
+          <w:tcPr>
+            <w:tcW w:w="366" w:type="pct"/>
+          </w:tcPr>
+          <w:p>
+            <w:pPr>
+              <w:cnfStyle w:val="000000000000" w:firstRow="0" w:lastRow="0" w:firstColumn="0" w:lastColumn="0" w:oddVBand="0" w:evenVBand="0" w:oddHBand="0" w:evenHBand="0" w:firstRowFirstColumn="0" w:firstRowLastColumn="0" w:lastRowFirstColumn="0" w:lastRowLastColumn="0"/>
+            </w:pPr>
+          </w:p>
+        </w:tc>
+        <w:tc>
+          <w:tcPr>
+            <w:tcW w:w="347" w:type="pct"/>
           </w:tcPr>
           <w:p>
             <w:pPr>
@@ -8310,7 +7824,7 @@
         </w:tc>
         <w:tc>
           <w:tcPr>
-            <w:tcW w:w="638" w:type="pct"/>
+            <w:tcW w:w="2149" w:type="pct"/>
           </w:tcPr>
           <w:p>
             <w:pPr>
@@ -8327,44 +7841,37 @@
         <w:tc>
           <w:tcPr>
             <w:cnfStyle w:val="001000000000" w:firstRow="0" w:lastRow="0" w:firstColumn="1" w:lastColumn="0" w:oddVBand="0" w:evenVBand="0" w:oddHBand="0" w:evenHBand="0" w:firstRowFirstColumn="0" w:firstRowLastColumn="0" w:lastRowFirstColumn="0" w:lastRowLastColumn="0"/>
-            <w:tcW w:w="2650" w:type="pct"/>
-          </w:tcPr>
-          <w:p>
-            <w:proofErr w:type="spellStart"/>
-            <w:r>
-              <w:t>status_</w:t>
-            </w:r>
-            <w:proofErr w:type="gramStart"/>
-            <w:r>
-              <w:t>asbool.json</w:t>
-            </w:r>
-            <w:proofErr w:type="spellEnd"/>
-            <w:proofErr w:type="gramEnd"/>
-          </w:p>
-        </w:tc>
-        <w:tc>
-          <w:tcPr>
-            <w:tcW w:w="621" w:type="pct"/>
-          </w:tcPr>
-          <w:p>
-            <w:pPr>
-              <w:cnfStyle w:val="000000100000" w:firstRow="0" w:lastRow="0" w:firstColumn="0" w:lastColumn="0" w:oddVBand="0" w:evenVBand="0" w:oddHBand="1" w:evenHBand="0" w:firstRowFirstColumn="0" w:firstRowLastColumn="0" w:lastRowFirstColumn="0" w:lastRowLastColumn="0"/>
-            </w:pPr>
-          </w:p>
-        </w:tc>
-        <w:tc>
-          <w:tcPr>
-            <w:tcW w:w="560" w:type="pct"/>
-          </w:tcPr>
-          <w:p>
-            <w:pPr>
-              <w:cnfStyle w:val="000000100000" w:firstRow="0" w:lastRow="0" w:firstColumn="0" w:lastColumn="0" w:oddVBand="0" w:evenVBand="0" w:oddHBand="1" w:evenHBand="0" w:firstRowFirstColumn="0" w:firstRowLastColumn="0" w:lastRowFirstColumn="0" w:lastRowLastColumn="0"/>
-            </w:pPr>
-          </w:p>
-        </w:tc>
-        <w:tc>
-          <w:tcPr>
-            <w:tcW w:w="531" w:type="pct"/>
+            <w:tcW w:w="1732" w:type="pct"/>
+          </w:tcPr>
+          <w:p>
+            <w:r>
+              <w:t>status_asstring.json</w:t>
+            </w:r>
+          </w:p>
+        </w:tc>
+        <w:tc>
+          <w:tcPr>
+            <w:tcW w:w="406" w:type="pct"/>
+          </w:tcPr>
+          <w:p>
+            <w:pPr>
+              <w:cnfStyle w:val="000000100000" w:firstRow="0" w:lastRow="0" w:firstColumn="0" w:lastColumn="0" w:oddVBand="0" w:evenVBand="0" w:oddHBand="1" w:evenHBand="0" w:firstRowFirstColumn="0" w:firstRowLastColumn="0" w:lastRowFirstColumn="0" w:lastRowLastColumn="0"/>
+            </w:pPr>
+          </w:p>
+        </w:tc>
+        <w:tc>
+          <w:tcPr>
+            <w:tcW w:w="366" w:type="pct"/>
+          </w:tcPr>
+          <w:p>
+            <w:pPr>
+              <w:cnfStyle w:val="000000100000" w:firstRow="0" w:lastRow="0" w:firstColumn="0" w:lastColumn="0" w:oddVBand="0" w:evenVBand="0" w:oddHBand="1" w:evenHBand="0" w:firstRowFirstColumn="0" w:firstRowLastColumn="0" w:lastRowFirstColumn="0" w:lastRowLastColumn="0"/>
+            </w:pPr>
+          </w:p>
+        </w:tc>
+        <w:tc>
+          <w:tcPr>
+            <w:tcW w:w="347" w:type="pct"/>
           </w:tcPr>
           <w:p>
             <w:pPr>
@@ -8382,60 +7889,53 @@
         </w:tc>
         <w:tc>
           <w:tcPr>
-            <w:tcW w:w="638" w:type="pct"/>
-          </w:tcPr>
-          <w:p>
-            <w:pPr>
-              <w:cnfStyle w:val="000000100000" w:firstRow="0" w:lastRow="0" w:firstColumn="0" w:lastColumn="0" w:oddVBand="0" w:evenVBand="0" w:oddHBand="1" w:evenHBand="0" w:firstRowFirstColumn="0" w:firstRowLastColumn="0" w:lastRowFirstColumn="0" w:lastRowLastColumn="0"/>
-            </w:pPr>
-          </w:p>
-        </w:tc>
-      </w:tr>
-      <w:tr>
-        <w:trPr>
-          <w:trHeight w:val="323"/>
-        </w:trPr>
-        <w:tc>
-          <w:tcPr>
-            <w:cnfStyle w:val="001000000000" w:firstRow="0" w:lastRow="0" w:firstColumn="1" w:lastColumn="0" w:oddVBand="0" w:evenVBand="0" w:oddHBand="0" w:evenHBand="0" w:firstRowFirstColumn="0" w:firstRowLastColumn="0" w:lastRowFirstColumn="0" w:lastRowLastColumn="0"/>
-            <w:tcW w:w="2650" w:type="pct"/>
-          </w:tcPr>
-          <w:p>
-            <w:proofErr w:type="spellStart"/>
-            <w:r>
-              <w:t>status_</w:t>
-            </w:r>
-            <w:proofErr w:type="gramStart"/>
-            <w:r>
-              <w:t>asstring.json</w:t>
-            </w:r>
-            <w:proofErr w:type="spellEnd"/>
-            <w:proofErr w:type="gramEnd"/>
-          </w:p>
-        </w:tc>
-        <w:tc>
-          <w:tcPr>
-            <w:tcW w:w="621" w:type="pct"/>
-          </w:tcPr>
-          <w:p>
-            <w:pPr>
-              <w:cnfStyle w:val="000000000000" w:firstRow="0" w:lastRow="0" w:firstColumn="0" w:lastColumn="0" w:oddVBand="0" w:evenVBand="0" w:oddHBand="0" w:evenHBand="0" w:firstRowFirstColumn="0" w:firstRowLastColumn="0" w:lastRowFirstColumn="0" w:lastRowLastColumn="0"/>
-            </w:pPr>
-          </w:p>
-        </w:tc>
-        <w:tc>
-          <w:tcPr>
-            <w:tcW w:w="560" w:type="pct"/>
-          </w:tcPr>
-          <w:p>
-            <w:pPr>
-              <w:cnfStyle w:val="000000000000" w:firstRow="0" w:lastRow="0" w:firstColumn="0" w:lastColumn="0" w:oddVBand="0" w:evenVBand="0" w:oddHBand="0" w:evenHBand="0" w:firstRowFirstColumn="0" w:firstRowLastColumn="0" w:lastRowFirstColumn="0" w:lastRowLastColumn="0"/>
-            </w:pPr>
-          </w:p>
-        </w:tc>
-        <w:tc>
-          <w:tcPr>
-            <w:tcW w:w="531" w:type="pct"/>
+            <w:tcW w:w="2149" w:type="pct"/>
+          </w:tcPr>
+          <w:p>
+            <w:pPr>
+              <w:cnfStyle w:val="000000100000" w:firstRow="0" w:lastRow="0" w:firstColumn="0" w:lastColumn="0" w:oddVBand="0" w:evenVBand="0" w:oddHBand="1" w:evenHBand="0" w:firstRowFirstColumn="0" w:firstRowLastColumn="0" w:lastRowFirstColumn="0" w:lastRowLastColumn="0"/>
+            </w:pPr>
+          </w:p>
+        </w:tc>
+      </w:tr>
+      <w:tr>
+        <w:trPr>
+          <w:trHeight w:val="323"/>
+        </w:trPr>
+        <w:tc>
+          <w:tcPr>
+            <w:cnfStyle w:val="001000000000" w:firstRow="0" w:lastRow="0" w:firstColumn="1" w:lastColumn="0" w:oddVBand="0" w:evenVBand="0" w:oddHBand="0" w:evenHBand="0" w:firstRowFirstColumn="0" w:firstRowLastColumn="0" w:lastRowFirstColumn="0" w:lastRowLastColumn="0"/>
+            <w:tcW w:w="1732" w:type="pct"/>
+          </w:tcPr>
+          <w:p>
+            <w:r>
+              <w:t>status_negative.json</w:t>
+            </w:r>
+          </w:p>
+        </w:tc>
+        <w:tc>
+          <w:tcPr>
+            <w:tcW w:w="406" w:type="pct"/>
+          </w:tcPr>
+          <w:p>
+            <w:pPr>
+              <w:cnfStyle w:val="000000000000" w:firstRow="0" w:lastRow="0" w:firstColumn="0" w:lastColumn="0" w:oddVBand="0" w:evenVBand="0" w:oddHBand="0" w:evenHBand="0" w:firstRowFirstColumn="0" w:firstRowLastColumn="0" w:lastRowFirstColumn="0" w:lastRowLastColumn="0"/>
+            </w:pPr>
+          </w:p>
+        </w:tc>
+        <w:tc>
+          <w:tcPr>
+            <w:tcW w:w="366" w:type="pct"/>
+          </w:tcPr>
+          <w:p>
+            <w:pPr>
+              <w:cnfStyle w:val="000000000000" w:firstRow="0" w:lastRow="0" w:firstColumn="0" w:lastColumn="0" w:oddVBand="0" w:evenVBand="0" w:oddHBand="0" w:evenHBand="0" w:firstRowFirstColumn="0" w:firstRowLastColumn="0" w:lastRowFirstColumn="0" w:lastRowLastColumn="0"/>
+            </w:pPr>
+          </w:p>
+        </w:tc>
+        <w:tc>
+          <w:tcPr>
+            <w:tcW w:w="347" w:type="pct"/>
           </w:tcPr>
           <w:p>
             <w:pPr>
@@ -8453,7 +7953,7 @@
         </w:tc>
         <w:tc>
           <w:tcPr>
-            <w:tcW w:w="638" w:type="pct"/>
+            <w:tcW w:w="2149" w:type="pct"/>
           </w:tcPr>
           <w:p>
             <w:pPr>
@@ -8470,44 +7970,37 @@
         <w:tc>
           <w:tcPr>
             <w:cnfStyle w:val="001000000000" w:firstRow="0" w:lastRow="0" w:firstColumn="1" w:lastColumn="0" w:oddVBand="0" w:evenVBand="0" w:oddHBand="0" w:evenHBand="0" w:firstRowFirstColumn="0" w:firstRowLastColumn="0" w:lastRowFirstColumn="0" w:lastRowLastColumn="0"/>
-            <w:tcW w:w="2650" w:type="pct"/>
-          </w:tcPr>
-          <w:p>
-            <w:proofErr w:type="spellStart"/>
-            <w:r>
-              <w:t>status_</w:t>
-            </w:r>
-            <w:proofErr w:type="gramStart"/>
-            <w:r>
-              <w:t>negative.json</w:t>
-            </w:r>
-            <w:proofErr w:type="spellEnd"/>
-            <w:proofErr w:type="gramEnd"/>
-          </w:p>
-        </w:tc>
-        <w:tc>
-          <w:tcPr>
-            <w:tcW w:w="621" w:type="pct"/>
-          </w:tcPr>
-          <w:p>
-            <w:pPr>
-              <w:cnfStyle w:val="000000100000" w:firstRow="0" w:lastRow="0" w:firstColumn="0" w:lastColumn="0" w:oddVBand="0" w:evenVBand="0" w:oddHBand="1" w:evenHBand="0" w:firstRowFirstColumn="0" w:firstRowLastColumn="0" w:lastRowFirstColumn="0" w:lastRowLastColumn="0"/>
-            </w:pPr>
-          </w:p>
-        </w:tc>
-        <w:tc>
-          <w:tcPr>
-            <w:tcW w:w="560" w:type="pct"/>
-          </w:tcPr>
-          <w:p>
-            <w:pPr>
-              <w:cnfStyle w:val="000000100000" w:firstRow="0" w:lastRow="0" w:firstColumn="0" w:lastColumn="0" w:oddVBand="0" w:evenVBand="0" w:oddHBand="1" w:evenHBand="0" w:firstRowFirstColumn="0" w:firstRowLastColumn="0" w:lastRowFirstColumn="0" w:lastRowLastColumn="0"/>
-            </w:pPr>
-          </w:p>
-        </w:tc>
-        <w:tc>
-          <w:tcPr>
-            <w:tcW w:w="531" w:type="pct"/>
+            <w:tcW w:w="1732" w:type="pct"/>
+          </w:tcPr>
+          <w:p>
+            <w:r>
+              <w:t>status_too_high.json</w:t>
+            </w:r>
+          </w:p>
+        </w:tc>
+        <w:tc>
+          <w:tcPr>
+            <w:tcW w:w="406" w:type="pct"/>
+          </w:tcPr>
+          <w:p>
+            <w:pPr>
+              <w:cnfStyle w:val="000000100000" w:firstRow="0" w:lastRow="0" w:firstColumn="0" w:lastColumn="0" w:oddVBand="0" w:evenVBand="0" w:oddHBand="1" w:evenHBand="0" w:firstRowFirstColumn="0" w:firstRowLastColumn="0" w:lastRowFirstColumn="0" w:lastRowLastColumn="0"/>
+            </w:pPr>
+          </w:p>
+        </w:tc>
+        <w:tc>
+          <w:tcPr>
+            <w:tcW w:w="366" w:type="pct"/>
+          </w:tcPr>
+          <w:p>
+            <w:pPr>
+              <w:cnfStyle w:val="000000100000" w:firstRow="0" w:lastRow="0" w:firstColumn="0" w:lastColumn="0" w:oddVBand="0" w:evenVBand="0" w:oddHBand="1" w:evenHBand="0" w:firstRowFirstColumn="0" w:firstRowLastColumn="0" w:lastRowFirstColumn="0" w:lastRowLastColumn="0"/>
+            </w:pPr>
+          </w:p>
+        </w:tc>
+        <w:tc>
+          <w:tcPr>
+            <w:tcW w:w="347" w:type="pct"/>
           </w:tcPr>
           <w:p>
             <w:pPr>
@@ -8525,60 +8018,53 @@
         </w:tc>
         <w:tc>
           <w:tcPr>
-            <w:tcW w:w="638" w:type="pct"/>
-          </w:tcPr>
-          <w:p>
-            <w:pPr>
-              <w:cnfStyle w:val="000000100000" w:firstRow="0" w:lastRow="0" w:firstColumn="0" w:lastColumn="0" w:oddVBand="0" w:evenVBand="0" w:oddHBand="1" w:evenHBand="0" w:firstRowFirstColumn="0" w:firstRowLastColumn="0" w:lastRowFirstColumn="0" w:lastRowLastColumn="0"/>
-            </w:pPr>
-          </w:p>
-        </w:tc>
-      </w:tr>
-      <w:tr>
-        <w:trPr>
-          <w:trHeight w:val="323"/>
-        </w:trPr>
-        <w:tc>
-          <w:tcPr>
-            <w:cnfStyle w:val="001000000000" w:firstRow="0" w:lastRow="0" w:firstColumn="1" w:lastColumn="0" w:oddVBand="0" w:evenVBand="0" w:oddHBand="0" w:evenHBand="0" w:firstRowFirstColumn="0" w:firstRowLastColumn="0" w:lastRowFirstColumn="0" w:lastRowLastColumn="0"/>
-            <w:tcW w:w="2650" w:type="pct"/>
-          </w:tcPr>
-          <w:p>
-            <w:proofErr w:type="spellStart"/>
-            <w:r>
-              <w:t>status_too_</w:t>
-            </w:r>
-            <w:proofErr w:type="gramStart"/>
-            <w:r>
-              <w:t>high.json</w:t>
-            </w:r>
-            <w:proofErr w:type="spellEnd"/>
-            <w:proofErr w:type="gramEnd"/>
-          </w:p>
-        </w:tc>
-        <w:tc>
-          <w:tcPr>
-            <w:tcW w:w="621" w:type="pct"/>
-          </w:tcPr>
-          <w:p>
-            <w:pPr>
-              <w:cnfStyle w:val="000000000000" w:firstRow="0" w:lastRow="0" w:firstColumn="0" w:lastColumn="0" w:oddVBand="0" w:evenVBand="0" w:oddHBand="0" w:evenHBand="0" w:firstRowFirstColumn="0" w:firstRowLastColumn="0" w:lastRowFirstColumn="0" w:lastRowLastColumn="0"/>
-            </w:pPr>
-          </w:p>
-        </w:tc>
-        <w:tc>
-          <w:tcPr>
-            <w:tcW w:w="560" w:type="pct"/>
-          </w:tcPr>
-          <w:p>
-            <w:pPr>
-              <w:cnfStyle w:val="000000000000" w:firstRow="0" w:lastRow="0" w:firstColumn="0" w:lastColumn="0" w:oddVBand="0" w:evenVBand="0" w:oddHBand="0" w:evenHBand="0" w:firstRowFirstColumn="0" w:firstRowLastColumn="0" w:lastRowFirstColumn="0" w:lastRowLastColumn="0"/>
-            </w:pPr>
-          </w:p>
-        </w:tc>
-        <w:tc>
-          <w:tcPr>
-            <w:tcW w:w="531" w:type="pct"/>
+            <w:tcW w:w="2149" w:type="pct"/>
+          </w:tcPr>
+          <w:p>
+            <w:pPr>
+              <w:cnfStyle w:val="000000100000" w:firstRow="0" w:lastRow="0" w:firstColumn="0" w:lastColumn="0" w:oddVBand="0" w:evenVBand="0" w:oddHBand="1" w:evenHBand="0" w:firstRowFirstColumn="0" w:firstRowLastColumn="0" w:lastRowFirstColumn="0" w:lastRowLastColumn="0"/>
+            </w:pPr>
+          </w:p>
+        </w:tc>
+      </w:tr>
+      <w:tr>
+        <w:trPr>
+          <w:trHeight w:val="323"/>
+        </w:trPr>
+        <w:tc>
+          <w:tcPr>
+            <w:cnfStyle w:val="001000000000" w:firstRow="0" w:lastRow="0" w:firstColumn="1" w:lastColumn="0" w:oddVBand="0" w:evenVBand="0" w:oddHBand="0" w:evenHBand="0" w:firstRowFirstColumn="0" w:firstRowLastColumn="0" w:lastRowFirstColumn="0" w:lastRowLastColumn="0"/>
+            <w:tcW w:w="1732" w:type="pct"/>
+          </w:tcPr>
+          <w:p>
+            <w:r>
+              <w:t>status_too_low.json</w:t>
+            </w:r>
+          </w:p>
+        </w:tc>
+        <w:tc>
+          <w:tcPr>
+            <w:tcW w:w="406" w:type="pct"/>
+          </w:tcPr>
+          <w:p>
+            <w:pPr>
+              <w:cnfStyle w:val="000000000000" w:firstRow="0" w:lastRow="0" w:firstColumn="0" w:lastColumn="0" w:oddVBand="0" w:evenVBand="0" w:oddHBand="0" w:evenHBand="0" w:firstRowFirstColumn="0" w:firstRowLastColumn="0" w:lastRowFirstColumn="0" w:lastRowLastColumn="0"/>
+            </w:pPr>
+          </w:p>
+        </w:tc>
+        <w:tc>
+          <w:tcPr>
+            <w:tcW w:w="366" w:type="pct"/>
+          </w:tcPr>
+          <w:p>
+            <w:pPr>
+              <w:cnfStyle w:val="000000000000" w:firstRow="0" w:lastRow="0" w:firstColumn="0" w:lastColumn="0" w:oddVBand="0" w:evenVBand="0" w:oddHBand="0" w:evenHBand="0" w:firstRowFirstColumn="0" w:firstRowLastColumn="0" w:lastRowFirstColumn="0" w:lastRowLastColumn="0"/>
+            </w:pPr>
+          </w:p>
+        </w:tc>
+        <w:tc>
+          <w:tcPr>
+            <w:tcW w:w="347" w:type="pct"/>
           </w:tcPr>
           <w:p>
             <w:pPr>
@@ -8596,7 +8082,7 @@
         </w:tc>
         <w:tc>
           <w:tcPr>
-            <w:tcW w:w="638" w:type="pct"/>
+            <w:tcW w:w="2149" w:type="pct"/>
           </w:tcPr>
           <w:p>
             <w:pPr>
@@ -8613,44 +8099,37 @@
         <w:tc>
           <w:tcPr>
             <w:cnfStyle w:val="001000000000" w:firstRow="0" w:lastRow="0" w:firstColumn="1" w:lastColumn="0" w:oddVBand="0" w:evenVBand="0" w:oddHBand="0" w:evenHBand="0" w:firstRowFirstColumn="0" w:firstRowLastColumn="0" w:lastRowFirstColumn="0" w:lastRowLastColumn="0"/>
-            <w:tcW w:w="2650" w:type="pct"/>
-          </w:tcPr>
-          <w:p>
-            <w:proofErr w:type="spellStart"/>
-            <w:r>
-              <w:t>status_too_</w:t>
-            </w:r>
-            <w:proofErr w:type="gramStart"/>
-            <w:r>
-              <w:t>low.json</w:t>
-            </w:r>
-            <w:proofErr w:type="spellEnd"/>
-            <w:proofErr w:type="gramEnd"/>
-          </w:p>
-        </w:tc>
-        <w:tc>
-          <w:tcPr>
-            <w:tcW w:w="621" w:type="pct"/>
-          </w:tcPr>
-          <w:p>
-            <w:pPr>
-              <w:cnfStyle w:val="000000100000" w:firstRow="0" w:lastRow="0" w:firstColumn="0" w:lastColumn="0" w:oddVBand="0" w:evenVBand="0" w:oddHBand="1" w:evenHBand="0" w:firstRowFirstColumn="0" w:firstRowLastColumn="0" w:lastRowFirstColumn="0" w:lastRowLastColumn="0"/>
-            </w:pPr>
-          </w:p>
-        </w:tc>
-        <w:tc>
-          <w:tcPr>
-            <w:tcW w:w="560" w:type="pct"/>
-          </w:tcPr>
-          <w:p>
-            <w:pPr>
-              <w:cnfStyle w:val="000000100000" w:firstRow="0" w:lastRow="0" w:firstColumn="0" w:lastColumn="0" w:oddVBand="0" w:evenVBand="0" w:oddHBand="1" w:evenHBand="0" w:firstRowFirstColumn="0" w:firstRowLastColumn="0" w:lastRowFirstColumn="0" w:lastRowLastColumn="0"/>
-            </w:pPr>
-          </w:p>
-        </w:tc>
-        <w:tc>
-          <w:tcPr>
-            <w:tcW w:w="531" w:type="pct"/>
+            <w:tcW w:w="1732" w:type="pct"/>
+          </w:tcPr>
+          <w:p>
+            <w:r>
+              <w:t>statustext_nostatus.json</w:t>
+            </w:r>
+          </w:p>
+        </w:tc>
+        <w:tc>
+          <w:tcPr>
+            <w:tcW w:w="406" w:type="pct"/>
+          </w:tcPr>
+          <w:p>
+            <w:pPr>
+              <w:cnfStyle w:val="000000100000" w:firstRow="0" w:lastRow="0" w:firstColumn="0" w:lastColumn="0" w:oddVBand="0" w:evenVBand="0" w:oddHBand="1" w:evenHBand="0" w:firstRowFirstColumn="0" w:firstRowLastColumn="0" w:lastRowFirstColumn="0" w:lastRowLastColumn="0"/>
+            </w:pPr>
+          </w:p>
+        </w:tc>
+        <w:tc>
+          <w:tcPr>
+            <w:tcW w:w="366" w:type="pct"/>
+          </w:tcPr>
+          <w:p>
+            <w:pPr>
+              <w:cnfStyle w:val="000000100000" w:firstRow="0" w:lastRow="0" w:firstColumn="0" w:lastColumn="0" w:oddVBand="0" w:evenVBand="0" w:oddHBand="1" w:evenHBand="0" w:firstRowFirstColumn="0" w:firstRowLastColumn="0" w:lastRowFirstColumn="0" w:lastRowLastColumn="0"/>
+            </w:pPr>
+          </w:p>
+        </w:tc>
+        <w:tc>
+          <w:tcPr>
+            <w:tcW w:w="347" w:type="pct"/>
           </w:tcPr>
           <w:p>
             <w:pPr>
@@ -8668,60 +8147,53 @@
         </w:tc>
         <w:tc>
           <w:tcPr>
-            <w:tcW w:w="638" w:type="pct"/>
-          </w:tcPr>
-          <w:p>
-            <w:pPr>
-              <w:cnfStyle w:val="000000100000" w:firstRow="0" w:lastRow="0" w:firstColumn="0" w:lastColumn="0" w:oddVBand="0" w:evenVBand="0" w:oddHBand="1" w:evenHBand="0" w:firstRowFirstColumn="0" w:firstRowLastColumn="0" w:lastRowFirstColumn="0" w:lastRowLastColumn="0"/>
-            </w:pPr>
-          </w:p>
-        </w:tc>
-      </w:tr>
-      <w:tr>
-        <w:trPr>
-          <w:trHeight w:val="323"/>
-        </w:trPr>
-        <w:tc>
-          <w:tcPr>
-            <w:cnfStyle w:val="001000000000" w:firstRow="0" w:lastRow="0" w:firstColumn="1" w:lastColumn="0" w:oddVBand="0" w:evenVBand="0" w:oddHBand="0" w:evenHBand="0" w:firstRowFirstColumn="0" w:firstRowLastColumn="0" w:lastRowFirstColumn="0" w:lastRowLastColumn="0"/>
-            <w:tcW w:w="2650" w:type="pct"/>
-          </w:tcPr>
-          <w:p>
-            <w:proofErr w:type="spellStart"/>
-            <w:r>
-              <w:t>statustext_</w:t>
-            </w:r>
-            <w:proofErr w:type="gramStart"/>
-            <w:r>
-              <w:t>nostatus.json</w:t>
-            </w:r>
-            <w:proofErr w:type="spellEnd"/>
-            <w:proofErr w:type="gramEnd"/>
-          </w:p>
-        </w:tc>
-        <w:tc>
-          <w:tcPr>
-            <w:tcW w:w="621" w:type="pct"/>
-          </w:tcPr>
-          <w:p>
-            <w:pPr>
-              <w:cnfStyle w:val="000000000000" w:firstRow="0" w:lastRow="0" w:firstColumn="0" w:lastColumn="0" w:oddVBand="0" w:evenVBand="0" w:oddHBand="0" w:evenHBand="0" w:firstRowFirstColumn="0" w:firstRowLastColumn="0" w:lastRowFirstColumn="0" w:lastRowLastColumn="0"/>
-            </w:pPr>
-          </w:p>
-        </w:tc>
-        <w:tc>
-          <w:tcPr>
-            <w:tcW w:w="560" w:type="pct"/>
-          </w:tcPr>
-          <w:p>
-            <w:pPr>
-              <w:cnfStyle w:val="000000000000" w:firstRow="0" w:lastRow="0" w:firstColumn="0" w:lastColumn="0" w:oddVBand="0" w:evenVBand="0" w:oddHBand="0" w:evenHBand="0" w:firstRowFirstColumn="0" w:firstRowLastColumn="0" w:lastRowFirstColumn="0" w:lastRowLastColumn="0"/>
-            </w:pPr>
-          </w:p>
-        </w:tc>
-        <w:tc>
-          <w:tcPr>
-            <w:tcW w:w="531" w:type="pct"/>
+            <w:tcW w:w="2149" w:type="pct"/>
+          </w:tcPr>
+          <w:p>
+            <w:pPr>
+              <w:cnfStyle w:val="000000100000" w:firstRow="0" w:lastRow="0" w:firstColumn="0" w:lastColumn="0" w:oddVBand="0" w:evenVBand="0" w:oddHBand="1" w:evenHBand="0" w:firstRowFirstColumn="0" w:firstRowLastColumn="0" w:lastRowFirstColumn="0" w:lastRowLastColumn="0"/>
+            </w:pPr>
+          </w:p>
+        </w:tc>
+      </w:tr>
+      <w:tr>
+        <w:trPr>
+          <w:trHeight w:val="323"/>
+        </w:trPr>
+        <w:tc>
+          <w:tcPr>
+            <w:cnfStyle w:val="001000000000" w:firstRow="0" w:lastRow="0" w:firstColumn="1" w:lastColumn="0" w:oddVBand="0" w:evenVBand="0" w:oddHBand="0" w:evenHBand="0" w:firstRowFirstColumn="0" w:firstRowLastColumn="0" w:lastRowFirstColumn="0" w:lastRowLastColumn="0"/>
+            <w:tcW w:w="1732" w:type="pct"/>
+          </w:tcPr>
+          <w:p>
+            <w:r>
+              <w:t>unknown_field.json</w:t>
+            </w:r>
+          </w:p>
+        </w:tc>
+        <w:tc>
+          <w:tcPr>
+            <w:tcW w:w="406" w:type="pct"/>
+          </w:tcPr>
+          <w:p>
+            <w:pPr>
+              <w:cnfStyle w:val="000000000000" w:firstRow="0" w:lastRow="0" w:firstColumn="0" w:lastColumn="0" w:oddVBand="0" w:evenVBand="0" w:oddHBand="0" w:evenHBand="0" w:firstRowFirstColumn="0" w:firstRowLastColumn="0" w:lastRowFirstColumn="0" w:lastRowLastColumn="0"/>
+            </w:pPr>
+          </w:p>
+        </w:tc>
+        <w:tc>
+          <w:tcPr>
+            <w:tcW w:w="366" w:type="pct"/>
+          </w:tcPr>
+          <w:p>
+            <w:pPr>
+              <w:cnfStyle w:val="000000000000" w:firstRow="0" w:lastRow="0" w:firstColumn="0" w:lastColumn="0" w:oddVBand="0" w:evenVBand="0" w:oddHBand="0" w:evenHBand="0" w:firstRowFirstColumn="0" w:firstRowLastColumn="0" w:lastRowFirstColumn="0" w:lastRowLastColumn="0"/>
+            </w:pPr>
+          </w:p>
+        </w:tc>
+        <w:tc>
+          <w:tcPr>
+            <w:tcW w:w="347" w:type="pct"/>
           </w:tcPr>
           <w:p>
             <w:pPr>
@@ -8739,83 +8211,11 @@
         </w:tc>
         <w:tc>
           <w:tcPr>
-            <w:tcW w:w="638" w:type="pct"/>
-          </w:tcPr>
-          <w:p>
-            <w:pPr>
-              <w:cnfStyle w:val="000000000000" w:firstRow="0" w:lastRow="0" w:firstColumn="0" w:lastColumn="0" w:oddVBand="0" w:evenVBand="0" w:oddHBand="0" w:evenHBand="0" w:firstRowFirstColumn="0" w:firstRowLastColumn="0" w:lastRowFirstColumn="0" w:lastRowLastColumn="0"/>
-            </w:pPr>
-          </w:p>
-        </w:tc>
-      </w:tr>
-      <w:tr>
-        <w:trPr>
-          <w:cnfStyle w:val="000000100000" w:firstRow="0" w:lastRow="0" w:firstColumn="0" w:lastColumn="0" w:oddVBand="0" w:evenVBand="0" w:oddHBand="1" w:evenHBand="0" w:firstRowFirstColumn="0" w:firstRowLastColumn="0" w:lastRowFirstColumn="0" w:lastRowLastColumn="0"/>
-          <w:trHeight w:val="323"/>
-        </w:trPr>
-        <w:tc>
-          <w:tcPr>
-            <w:cnfStyle w:val="001000000000" w:firstRow="0" w:lastRow="0" w:firstColumn="1" w:lastColumn="0" w:oddVBand="0" w:evenVBand="0" w:oddHBand="0" w:evenHBand="0" w:firstRowFirstColumn="0" w:firstRowLastColumn="0" w:lastRowFirstColumn="0" w:lastRowLastColumn="0"/>
-            <w:tcW w:w="2650" w:type="pct"/>
-          </w:tcPr>
-          <w:p>
-            <w:proofErr w:type="spellStart"/>
-            <w:r>
-              <w:t>unknown_</w:t>
-            </w:r>
-            <w:proofErr w:type="gramStart"/>
-            <w:r>
-              <w:t>field.json</w:t>
-            </w:r>
-            <w:proofErr w:type="spellEnd"/>
-            <w:proofErr w:type="gramEnd"/>
-          </w:p>
-        </w:tc>
-        <w:tc>
-          <w:tcPr>
-            <w:tcW w:w="621" w:type="pct"/>
-          </w:tcPr>
-          <w:p>
-            <w:pPr>
-              <w:cnfStyle w:val="000000100000" w:firstRow="0" w:lastRow="0" w:firstColumn="0" w:lastColumn="0" w:oddVBand="0" w:evenVBand="0" w:oddHBand="1" w:evenHBand="0" w:firstRowFirstColumn="0" w:firstRowLastColumn="0" w:lastRowFirstColumn="0" w:lastRowLastColumn="0"/>
-            </w:pPr>
-          </w:p>
-        </w:tc>
-        <w:tc>
-          <w:tcPr>
-            <w:tcW w:w="560" w:type="pct"/>
-          </w:tcPr>
-          <w:p>
-            <w:pPr>
-              <w:cnfStyle w:val="000000100000" w:firstRow="0" w:lastRow="0" w:firstColumn="0" w:lastColumn="0" w:oddVBand="0" w:evenVBand="0" w:oddHBand="1" w:evenHBand="0" w:firstRowFirstColumn="0" w:firstRowLastColumn="0" w:lastRowFirstColumn="0" w:lastRowLastColumn="0"/>
-            </w:pPr>
-          </w:p>
-        </w:tc>
-        <w:tc>
-          <w:tcPr>
-            <w:tcW w:w="531" w:type="pct"/>
-          </w:tcPr>
-          <w:p>
-            <w:pPr>
-              <w:cnfStyle w:val="000000100000" w:firstRow="0" w:lastRow="0" w:firstColumn="0" w:lastColumn="0" w:oddVBand="0" w:evenVBand="0" w:oddHBand="1" w:evenHBand="0" w:firstRowFirstColumn="0" w:firstRowLastColumn="0" w:lastRowFirstColumn="0" w:lastRowLastColumn="0"/>
-            </w:pPr>
-            <w:hyperlink r:id="rId126" w:history="1">
-              <w:r>
-                <w:rPr>
-                  <w:rStyle w:val="Hyperlink"/>
-                </w:rPr>
-                <w:t>Oasis</w:t>
-              </w:r>
-            </w:hyperlink>
-          </w:p>
-        </w:tc>
-        <w:tc>
-          <w:tcPr>
-            <w:tcW w:w="638" w:type="pct"/>
-          </w:tcPr>
-          <w:p>
-            <w:pPr>
-              <w:cnfStyle w:val="000000100000" w:firstRow="0" w:lastRow="0" w:firstColumn="0" w:lastColumn="0" w:oddVBand="0" w:evenVBand="0" w:oddHBand="1" w:evenHBand="0" w:firstRowFirstColumn="0" w:firstRowLastColumn="0" w:lastRowFirstColumn="0" w:lastRowLastColumn="0"/>
+            <w:tcW w:w="2149" w:type="pct"/>
+          </w:tcPr>
+          <w:p>
+            <w:pPr>
+              <w:cnfStyle w:val="000000000000" w:firstRow="0" w:lastRow="0" w:firstColumn="0" w:lastColumn="0" w:oddVBand="0" w:evenVBand="0" w:oddHBand="0" w:evenHBand="0" w:firstRowFirstColumn="0" w:firstRowLastColumn="0" w:lastRowFirstColumn="0" w:lastRowLastColumn="0"/>
             </w:pPr>
           </w:p>
         </w:tc>
@@ -8954,16 +8354,9 @@
             <w:tcW w:w="1873" w:type="pct"/>
           </w:tcPr>
           <w:p>
-            <w:proofErr w:type="spellStart"/>
-            <w:r>
-              <w:t>ls_example_query_</w:t>
-            </w:r>
-            <w:proofErr w:type="gramStart"/>
-            <w:r>
-              <w:t>features.json</w:t>
-            </w:r>
-            <w:proofErr w:type="spellEnd"/>
-            <w:proofErr w:type="gramEnd"/>
+            <w:r>
+              <w:t>ls_example_query_features.json</w:t>
+            </w:r>
           </w:p>
         </w:tc>
         <w:tc>
@@ -8975,43 +8368,22 @@
               <w:cnfStyle w:val="000000100000" w:firstRow="0" w:lastRow="0" w:firstColumn="0" w:lastColumn="0" w:oddVBand="0" w:evenVBand="0" w:oddHBand="1" w:evenHBand="0" w:firstRowFirstColumn="0" w:firstRowLastColumn="0" w:lastRowFirstColumn="0" w:lastRowLastColumn="0"/>
             </w:pPr>
             <w:r>
-              <w:t>"http://oasis-open.org/openc2/oc2slpf/v1.0" -&gt; "</w:t>
-            </w:r>
-            <w:proofErr w:type="spellStart"/>
-            <w:r>
-              <w:t>slpf</w:t>
-            </w:r>
-            <w:proofErr w:type="spellEnd"/>
-            <w:r>
-              <w:t>"</w:t>
-            </w:r>
-          </w:p>
-          <w:p>
-            <w:pPr>
-              <w:cnfStyle w:val="000000100000" w:firstRow="0" w:lastRow="0" w:firstColumn="0" w:lastColumn="0" w:oddVBand="0" w:evenVBand="0" w:oddHBand="1" w:evenHBand="0" w:firstRowFirstColumn="0" w:firstRowLastColumn="0" w:lastRowFirstColumn="0" w:lastRowLastColumn="0"/>
-            </w:pPr>
-            <w:r>
-              <w:t>"http://oasis-open.org/openc2/cap/</w:t>
-            </w:r>
-            <w:proofErr w:type="spellStart"/>
-            <w:r>
-              <w:t>iot_doorlock</w:t>
-            </w:r>
-            <w:proofErr w:type="spellEnd"/>
-            <w:r>
-              <w:t xml:space="preserve">/v1.0" -&gt; </w:t>
+              <w:t>"http://oasis-open.org/openc2/oc2slpf/v1.0" -&gt; "slpf"</w:t>
+            </w:r>
+          </w:p>
+          <w:p>
+            <w:pPr>
+              <w:cnfStyle w:val="000000100000" w:firstRow="0" w:lastRow="0" w:firstColumn="0" w:lastColumn="0" w:oddVBand="0" w:evenVBand="0" w:oddHBand="1" w:evenHBand="0" w:firstRowFirstColumn="0" w:firstRowLastColumn="0" w:lastRowFirstColumn="0" w:lastRowLastColumn="0"/>
+            </w:pPr>
+            <w:r>
+              <w:t xml:space="preserve">"http://oasis-open.org/openc2/cap/iot_doorlock/v1.0" -&gt; </w:t>
             </w:r>
             <w:r>
               <w:t>“</w:t>
             </w:r>
             <w:r>
-              <w:t>x-</w:t>
-            </w:r>
-            <w:proofErr w:type="spellStart"/>
-            <w:r>
-              <w:t>iot_doorlock</w:t>
-            </w:r>
-            <w:proofErr w:type="spellEnd"/>
+              <w:t>x-iot_doorlock</w:t>
+            </w:r>
             <w:r>
               <w:t>”</w:t>
             </w:r>
@@ -9038,6 +8410,107 @@
             <w:pPr>
               <w:cnfStyle w:val="000000100000" w:firstRow="0" w:lastRow="0" w:firstColumn="0" w:lastColumn="0" w:oddVBand="0" w:evenVBand="0" w:oddHBand="1" w:evenHBand="0" w:firstRowFirstColumn="0" w:firstRowLastColumn="0" w:lastRowFirstColumn="0" w:lastRowLastColumn="0"/>
             </w:pPr>
+            <w:hyperlink r:id="rId126" w:history="1">
+              <w:r>
+                <w:rPr>
+                  <w:rStyle w:val="Hyperlink"/>
+                </w:rPr>
+                <w:t>Oasis</w:t>
+              </w:r>
+            </w:hyperlink>
+          </w:p>
+        </w:tc>
+        <w:tc>
+          <w:tcPr>
+            <w:tcW w:w="325" w:type="pct"/>
+          </w:tcPr>
+          <w:p>
+            <w:pPr>
+              <w:cnfStyle w:val="000000100000" w:firstRow="0" w:lastRow="0" w:firstColumn="0" w:lastColumn="0" w:oddVBand="0" w:evenVBand="0" w:oddHBand="1" w:evenHBand="0" w:firstRowFirstColumn="0" w:firstRowLastColumn="0" w:lastRowFirstColumn="0" w:lastRowLastColumn="0"/>
+            </w:pPr>
+          </w:p>
+        </w:tc>
+      </w:tr>
+      <w:tr>
+        <w:trPr>
+          <w:trHeight w:val="323"/>
+        </w:trPr>
+        <w:tc>
+          <w:tcPr>
+            <w:cnfStyle w:val="001000000000" w:firstRow="0" w:lastRow="0" w:firstColumn="1" w:lastColumn="0" w:oddVBand="0" w:evenVBand="0" w:oddHBand="0" w:evenHBand="0" w:firstRowFirstColumn="0" w:firstRowLastColumn="0" w:lastRowFirstColumn="0" w:lastRowLastColumn="0"/>
+            <w:tcW w:w="1873" w:type="pct"/>
+          </w:tcPr>
+          <w:p>
+            <w:r>
+              <w:t>query_features_all.json</w:t>
+            </w:r>
+          </w:p>
+        </w:tc>
+        <w:tc>
+          <w:tcPr>
+            <w:tcW w:w="1824" w:type="pct"/>
+          </w:tcPr>
+          <w:p>
+            <w:pPr>
+              <w:cnfStyle w:val="000000000000" w:firstRow="0" w:lastRow="0" w:firstColumn="0" w:lastColumn="0" w:oddVBand="0" w:evenVBand="0" w:oddHBand="0" w:evenHBand="0" w:firstRowFirstColumn="0" w:firstRowLastColumn="0" w:lastRowFirstColumn="0" w:lastRowLastColumn="0"/>
+            </w:pPr>
+            <w:r>
+              <w:t>version:</w:t>
+            </w:r>
+            <w:r>
+              <w:t xml:space="preserve"> </w:t>
+            </w:r>
+            <w:r>
+              <w:t>"1.0-draft-2019-02" -&gt; "1.0"</w:t>
+            </w:r>
+          </w:p>
+          <w:p>
+            <w:pPr>
+              <w:cnfStyle w:val="000000000000" w:firstRow="0" w:lastRow="0" w:firstColumn="0" w:lastColumn="0" w:oddVBand="0" w:evenVBand="0" w:oddHBand="0" w:evenHBand="0" w:firstRowFirstColumn="0" w:firstRowLastColumn="0" w:lastRowFirstColumn="0" w:lastRowLastColumn="0"/>
+            </w:pPr>
+            <w:r>
+              <w:t>"http://oasis-open.org/openc2/oc2slpf/v1.0" -&gt; "slpf"</w:t>
+            </w:r>
+          </w:p>
+          <w:p>
+            <w:pPr>
+              <w:cnfStyle w:val="000000000000" w:firstRow="0" w:lastRow="0" w:firstColumn="0" w:lastColumn="0" w:oddVBand="0" w:evenVBand="0" w:oddHBand="0" w:evenHBand="0" w:firstRowFirstColumn="0" w:firstRowLastColumn="0" w:lastRowFirstColumn="0" w:lastRowLastColumn="0"/>
+            </w:pPr>
+            <w:r>
+              <w:t xml:space="preserve">"http://oasis-open.org/openc2/cap/iot_doorlock/v1.0" -&gt; </w:t>
+            </w:r>
+            <w:r>
+              <w:t>“</w:t>
+            </w:r>
+            <w:r>
+              <w:t>x-iot_doorlock</w:t>
+            </w:r>
+            <w:r>
+              <w:t>”</w:t>
+            </w:r>
+          </w:p>
+        </w:tc>
+        <w:tc>
+          <w:tcPr>
+            <w:tcW w:w="575" w:type="pct"/>
+          </w:tcPr>
+          <w:p>
+            <w:pPr>
+              <w:cnfStyle w:val="000000000000" w:firstRow="0" w:lastRow="0" w:firstColumn="0" w:lastColumn="0" w:oddVBand="0" w:evenVBand="0" w:oddHBand="0" w:evenHBand="0" w:firstRowFirstColumn="0" w:firstRowLastColumn="0" w:lastRowFirstColumn="0" w:lastRowLastColumn="0"/>
+            </w:pPr>
+            <w:r>
+              <w:t>language compliance</w:t>
+            </w:r>
+          </w:p>
+        </w:tc>
+        <w:tc>
+          <w:tcPr>
+            <w:tcW w:w="403" w:type="pct"/>
+          </w:tcPr>
+          <w:p>
+            <w:pPr>
+              <w:cnfStyle w:val="000000000000" w:firstRow="0" w:lastRow="0" w:firstColumn="0" w:lastColumn="0" w:oddVBand="0" w:evenVBand="0" w:oddHBand="0" w:evenHBand="0" w:firstRowFirstColumn="0" w:firstRowLastColumn="0" w:lastRowFirstColumn="0" w:lastRowLastColumn="0"/>
+            </w:pPr>
             <w:hyperlink r:id="rId127" w:history="1">
               <w:r>
                 <w:rPr>
@@ -9054,13 +8527,14 @@
           </w:tcPr>
           <w:p>
             <w:pPr>
-              <w:cnfStyle w:val="000000100000" w:firstRow="0" w:lastRow="0" w:firstColumn="0" w:lastColumn="0" w:oddVBand="0" w:evenVBand="0" w:oddHBand="1" w:evenHBand="0" w:firstRowFirstColumn="0" w:firstRowLastColumn="0" w:lastRowFirstColumn="0" w:lastRowLastColumn="0"/>
-            </w:pPr>
-          </w:p>
-        </w:tc>
-      </w:tr>
-      <w:tr>
-        <w:trPr>
+              <w:cnfStyle w:val="000000000000" w:firstRow="0" w:lastRow="0" w:firstColumn="0" w:lastColumn="0" w:oddVBand="0" w:evenVBand="0" w:oddHBand="0" w:evenHBand="0" w:firstRowFirstColumn="0" w:firstRowLastColumn="0" w:lastRowFirstColumn="0" w:lastRowLastColumn="0"/>
+            </w:pPr>
+          </w:p>
+        </w:tc>
+      </w:tr>
+      <w:tr>
+        <w:trPr>
+          <w:cnfStyle w:val="000000100000" w:firstRow="0" w:lastRow="0" w:firstColumn="0" w:lastColumn="0" w:oddVBand="0" w:evenVBand="0" w:oddHBand="1" w:evenHBand="0" w:firstRowFirstColumn="0" w:firstRowLastColumn="0" w:lastRowFirstColumn="0" w:lastRowLastColumn="0"/>
           <w:trHeight w:val="323"/>
         </w:trPr>
         <w:tc>
@@ -9069,16 +8543,9 @@
             <w:tcW w:w="1873" w:type="pct"/>
           </w:tcPr>
           <w:p>
-            <w:proofErr w:type="spellStart"/>
-            <w:r>
-              <w:t>query_features_</w:t>
-            </w:r>
-            <w:proofErr w:type="gramStart"/>
-            <w:r>
-              <w:t>all.json</w:t>
-            </w:r>
-            <w:proofErr w:type="spellEnd"/>
-            <w:proofErr w:type="gramEnd"/>
+            <w:r>
+              <w:t>status_102.json</w:t>
+            </w:r>
           </w:p>
         </w:tc>
         <w:tc>
@@ -9087,63 +8554,8 @@
           </w:tcPr>
           <w:p>
             <w:pPr>
-              <w:cnfStyle w:val="000000000000" w:firstRow="0" w:lastRow="0" w:firstColumn="0" w:lastColumn="0" w:oddVBand="0" w:evenVBand="0" w:oddHBand="0" w:evenHBand="0" w:firstRowFirstColumn="0" w:firstRowLastColumn="0" w:lastRowFirstColumn="0" w:lastRowLastColumn="0"/>
-            </w:pPr>
-            <w:r>
-              <w:t>version:</w:t>
-            </w:r>
-            <w:r>
-              <w:t xml:space="preserve"> </w:t>
-            </w:r>
-            <w:r>
-              <w:t>"1.0-draft-2019-02" -&gt; "1.0"</w:t>
-            </w:r>
-          </w:p>
-          <w:p>
-            <w:pPr>
-              <w:cnfStyle w:val="000000000000" w:firstRow="0" w:lastRow="0" w:firstColumn="0" w:lastColumn="0" w:oddVBand="0" w:evenVBand="0" w:oddHBand="0" w:evenHBand="0" w:firstRowFirstColumn="0" w:firstRowLastColumn="0" w:lastRowFirstColumn="0" w:lastRowLastColumn="0"/>
-            </w:pPr>
-            <w:r>
-              <w:t>"http://oasis-open.org/openc2/oc2slpf/v1.0" -&gt; "</w:t>
-            </w:r>
-            <w:proofErr w:type="spellStart"/>
-            <w:r>
-              <w:t>slpf</w:t>
-            </w:r>
-            <w:proofErr w:type="spellEnd"/>
-            <w:r>
-              <w:t>"</w:t>
-            </w:r>
-          </w:p>
-          <w:p>
-            <w:pPr>
-              <w:cnfStyle w:val="000000000000" w:firstRow="0" w:lastRow="0" w:firstColumn="0" w:lastColumn="0" w:oddVBand="0" w:evenVBand="0" w:oddHBand="0" w:evenHBand="0" w:firstRowFirstColumn="0" w:firstRowLastColumn="0" w:lastRowFirstColumn="0" w:lastRowLastColumn="0"/>
-            </w:pPr>
-            <w:r>
-              <w:t>"http://oasis-open.org/openc2/cap/</w:t>
-            </w:r>
-            <w:proofErr w:type="spellStart"/>
-            <w:r>
-              <w:t>iot_doorlock</w:t>
-            </w:r>
-            <w:proofErr w:type="spellEnd"/>
-            <w:r>
-              <w:t xml:space="preserve">/v1.0" -&gt; </w:t>
-            </w:r>
-            <w:r>
-              <w:t>“</w:t>
-            </w:r>
-            <w:r>
-              <w:t>x-</w:t>
-            </w:r>
-            <w:proofErr w:type="spellStart"/>
-            <w:r>
-              <w:t>iot_doorlock</w:t>
-            </w:r>
-            <w:proofErr w:type="spellEnd"/>
-            <w:r>
-              <w:t>”</w:t>
-            </w:r>
+              <w:cnfStyle w:val="000000100000" w:firstRow="0" w:lastRow="0" w:firstColumn="0" w:lastColumn="0" w:oddVBand="0" w:evenVBand="0" w:oddHBand="1" w:evenHBand="0" w:firstRowFirstColumn="0" w:firstRowLastColumn="0" w:lastRowFirstColumn="0" w:lastRowLastColumn="0"/>
+            </w:pPr>
           </w:p>
         </w:tc>
         <w:tc>
@@ -9152,11 +8564,8 @@
           </w:tcPr>
           <w:p>
             <w:pPr>
-              <w:cnfStyle w:val="000000000000" w:firstRow="0" w:lastRow="0" w:firstColumn="0" w:lastColumn="0" w:oddVBand="0" w:evenVBand="0" w:oddHBand="0" w:evenHBand="0" w:firstRowFirstColumn="0" w:firstRowLastColumn="0" w:lastRowFirstColumn="0" w:lastRowLastColumn="0"/>
-            </w:pPr>
-            <w:r>
-              <w:t>language compliance</w:t>
-            </w:r>
+              <w:cnfStyle w:val="000000100000" w:firstRow="0" w:lastRow="0" w:firstColumn="0" w:lastColumn="0" w:oddVBand="0" w:evenVBand="0" w:oddHBand="1" w:evenHBand="0" w:firstRowFirstColumn="0" w:firstRowLastColumn="0" w:lastRowFirstColumn="0" w:lastRowLastColumn="0"/>
+            </w:pPr>
           </w:p>
         </w:tc>
         <w:tc>
@@ -9165,7 +8574,7 @@
           </w:tcPr>
           <w:p>
             <w:pPr>
-              <w:cnfStyle w:val="000000000000" w:firstRow="0" w:lastRow="0" w:firstColumn="0" w:lastColumn="0" w:oddVBand="0" w:evenVBand="0" w:oddHBand="0" w:evenHBand="0" w:firstRowFirstColumn="0" w:firstRowLastColumn="0" w:lastRowFirstColumn="0" w:lastRowLastColumn="0"/>
+              <w:cnfStyle w:val="000000100000" w:firstRow="0" w:lastRow="0" w:firstColumn="0" w:lastColumn="0" w:oddVBand="0" w:evenVBand="0" w:oddHBand="1" w:evenHBand="0" w:firstRowFirstColumn="0" w:firstRowLastColumn="0" w:lastRowFirstColumn="0" w:lastRowLastColumn="0"/>
             </w:pPr>
             <w:hyperlink r:id="rId128" w:history="1">
               <w:r>
@@ -9183,6 +8592,70 @@
           </w:tcPr>
           <w:p>
             <w:pPr>
+              <w:cnfStyle w:val="000000100000" w:firstRow="0" w:lastRow="0" w:firstColumn="0" w:lastColumn="0" w:oddVBand="0" w:evenVBand="0" w:oddHBand="1" w:evenHBand="0" w:firstRowFirstColumn="0" w:firstRowLastColumn="0" w:lastRowFirstColumn="0" w:lastRowLastColumn="0"/>
+            </w:pPr>
+          </w:p>
+        </w:tc>
+      </w:tr>
+      <w:tr>
+        <w:trPr>
+          <w:trHeight w:val="323"/>
+        </w:trPr>
+        <w:tc>
+          <w:tcPr>
+            <w:cnfStyle w:val="001000000000" w:firstRow="0" w:lastRow="0" w:firstColumn="1" w:lastColumn="0" w:oddVBand="0" w:evenVBand="0" w:oddHBand="0" w:evenHBand="0" w:firstRowFirstColumn="0" w:firstRowLastColumn="0" w:lastRowFirstColumn="0" w:lastRowLastColumn="0"/>
+            <w:tcW w:w="1873" w:type="pct"/>
+          </w:tcPr>
+          <w:p>
+            <w:r>
+              <w:t>status_200.json</w:t>
+            </w:r>
+          </w:p>
+        </w:tc>
+        <w:tc>
+          <w:tcPr>
+            <w:tcW w:w="1824" w:type="pct"/>
+          </w:tcPr>
+          <w:p>
+            <w:pPr>
+              <w:cnfStyle w:val="000000000000" w:firstRow="0" w:lastRow="0" w:firstColumn="0" w:lastColumn="0" w:oddVBand="0" w:evenVBand="0" w:oddHBand="0" w:evenHBand="0" w:firstRowFirstColumn="0" w:firstRowLastColumn="0" w:lastRowFirstColumn="0" w:lastRowLastColumn="0"/>
+            </w:pPr>
+          </w:p>
+        </w:tc>
+        <w:tc>
+          <w:tcPr>
+            <w:tcW w:w="575" w:type="pct"/>
+          </w:tcPr>
+          <w:p>
+            <w:pPr>
+              <w:cnfStyle w:val="000000000000" w:firstRow="0" w:lastRow="0" w:firstColumn="0" w:lastColumn="0" w:oddVBand="0" w:evenVBand="0" w:oddHBand="0" w:evenHBand="0" w:firstRowFirstColumn="0" w:firstRowLastColumn="0" w:lastRowFirstColumn="0" w:lastRowLastColumn="0"/>
+            </w:pPr>
+          </w:p>
+        </w:tc>
+        <w:tc>
+          <w:tcPr>
+            <w:tcW w:w="403" w:type="pct"/>
+          </w:tcPr>
+          <w:p>
+            <w:pPr>
+              <w:cnfStyle w:val="000000000000" w:firstRow="0" w:lastRow="0" w:firstColumn="0" w:lastColumn="0" w:oddVBand="0" w:evenVBand="0" w:oddHBand="0" w:evenHBand="0" w:firstRowFirstColumn="0" w:firstRowLastColumn="0" w:lastRowFirstColumn="0" w:lastRowLastColumn="0"/>
+            </w:pPr>
+            <w:hyperlink r:id="rId129" w:history="1">
+              <w:r>
+                <w:rPr>
+                  <w:rStyle w:val="Hyperlink"/>
+                </w:rPr>
+                <w:t>Oasis</w:t>
+              </w:r>
+            </w:hyperlink>
+          </w:p>
+        </w:tc>
+        <w:tc>
+          <w:tcPr>
+            <w:tcW w:w="325" w:type="pct"/>
+          </w:tcPr>
+          <w:p>
+            <w:pPr>
               <w:cnfStyle w:val="000000000000" w:firstRow="0" w:lastRow="0" w:firstColumn="0" w:lastColumn="0" w:oddVBand="0" w:evenVBand="0" w:oddHBand="0" w:evenHBand="0" w:firstRowFirstColumn="0" w:firstRowLastColumn="0" w:lastRowFirstColumn="0" w:lastRowLastColumn="0"/>
             </w:pPr>
           </w:p>
@@ -9200,7 +8673,7 @@
           </w:tcPr>
           <w:p>
             <w:r>
-              <w:t>status_102.json</w:t>
+              <w:t>status_400.json</w:t>
             </w:r>
           </w:p>
         </w:tc>
@@ -9232,7 +8705,7 @@
             <w:pPr>
               <w:cnfStyle w:val="000000100000" w:firstRow="0" w:lastRow="0" w:firstColumn="0" w:lastColumn="0" w:oddVBand="0" w:evenVBand="0" w:oddHBand="1" w:evenHBand="0" w:firstRowFirstColumn="0" w:firstRowLastColumn="0" w:lastRowFirstColumn="0" w:lastRowLastColumn="0"/>
             </w:pPr>
-            <w:hyperlink r:id="rId129" w:history="1">
+            <w:hyperlink r:id="rId130" w:history="1">
               <w:r>
                 <w:rPr>
                   <w:rStyle w:val="Hyperlink"/>
@@ -9264,7 +8737,7 @@
           </w:tcPr>
           <w:p>
             <w:r>
-              <w:t>status_200.json</w:t>
+              <w:t>status_401.json</w:t>
             </w:r>
           </w:p>
         </w:tc>
@@ -9296,7 +8769,7 @@
             <w:pPr>
               <w:cnfStyle w:val="000000000000" w:firstRow="0" w:lastRow="0" w:firstColumn="0" w:lastColumn="0" w:oddVBand="0" w:evenVBand="0" w:oddHBand="0" w:evenHBand="0" w:firstRowFirstColumn="0" w:firstRowLastColumn="0" w:lastRowFirstColumn="0" w:lastRowLastColumn="0"/>
             </w:pPr>
-            <w:hyperlink r:id="rId130" w:history="1">
+            <w:hyperlink r:id="rId131" w:history="1">
               <w:r>
                 <w:rPr>
                   <w:rStyle w:val="Hyperlink"/>
@@ -9329,7 +8802,7 @@
           </w:tcPr>
           <w:p>
             <w:r>
-              <w:t>status_400.json</w:t>
+              <w:t>status_403.json</w:t>
             </w:r>
           </w:p>
         </w:tc>
@@ -9361,7 +8834,7 @@
             <w:pPr>
               <w:cnfStyle w:val="000000100000" w:firstRow="0" w:lastRow="0" w:firstColumn="0" w:lastColumn="0" w:oddVBand="0" w:evenVBand="0" w:oddHBand="1" w:evenHBand="0" w:firstRowFirstColumn="0" w:firstRowLastColumn="0" w:lastRowFirstColumn="0" w:lastRowLastColumn="0"/>
             </w:pPr>
-            <w:hyperlink r:id="rId131" w:history="1">
+            <w:hyperlink r:id="rId132" w:history="1">
               <w:r>
                 <w:rPr>
                   <w:rStyle w:val="Hyperlink"/>
@@ -9393,7 +8866,7 @@
           </w:tcPr>
           <w:p>
             <w:r>
-              <w:t>status_401.json</w:t>
+              <w:t>status_404.json</w:t>
             </w:r>
           </w:p>
         </w:tc>
@@ -9425,7 +8898,7 @@
             <w:pPr>
               <w:cnfStyle w:val="000000000000" w:firstRow="0" w:lastRow="0" w:firstColumn="0" w:lastColumn="0" w:oddVBand="0" w:evenVBand="0" w:oddHBand="0" w:evenHBand="0" w:firstRowFirstColumn="0" w:firstRowLastColumn="0" w:lastRowFirstColumn="0" w:lastRowLastColumn="0"/>
             </w:pPr>
-            <w:hyperlink r:id="rId132" w:history="1">
+            <w:hyperlink r:id="rId133" w:history="1">
               <w:r>
                 <w:rPr>
                   <w:rStyle w:val="Hyperlink"/>
@@ -9458,7 +8931,7 @@
           </w:tcPr>
           <w:p>
             <w:r>
-              <w:t>status_403.json</w:t>
+              <w:t>status_500.json</w:t>
             </w:r>
           </w:p>
         </w:tc>
@@ -9490,7 +8963,7 @@
             <w:pPr>
               <w:cnfStyle w:val="000000100000" w:firstRow="0" w:lastRow="0" w:firstColumn="0" w:lastColumn="0" w:oddVBand="0" w:evenVBand="0" w:oddHBand="1" w:evenHBand="0" w:firstRowFirstColumn="0" w:firstRowLastColumn="0" w:lastRowFirstColumn="0" w:lastRowLastColumn="0"/>
             </w:pPr>
-            <w:hyperlink r:id="rId133" w:history="1">
+            <w:hyperlink r:id="rId134" w:history="1">
               <w:r>
                 <w:rPr>
                   <w:rStyle w:val="Hyperlink"/>
@@ -9522,7 +8995,7 @@
           </w:tcPr>
           <w:p>
             <w:r>
-              <w:t>status_404.json</w:t>
+              <w:t>status_501.json</w:t>
             </w:r>
           </w:p>
         </w:tc>
@@ -9554,7 +9027,7 @@
             <w:pPr>
               <w:cnfStyle w:val="000000000000" w:firstRow="0" w:lastRow="0" w:firstColumn="0" w:lastColumn="0" w:oddVBand="0" w:evenVBand="0" w:oddHBand="0" w:evenHBand="0" w:firstRowFirstColumn="0" w:firstRowLastColumn="0" w:lastRowFirstColumn="0" w:lastRowLastColumn="0"/>
             </w:pPr>
-            <w:hyperlink r:id="rId134" w:history="1">
+            <w:hyperlink r:id="rId135" w:history="1">
               <w:r>
                 <w:rPr>
                   <w:rStyle w:val="Hyperlink"/>
@@ -9587,7 +9060,7 @@
           </w:tcPr>
           <w:p>
             <w:r>
-              <w:t>status_500.json</w:t>
+              <w:t>status_503.json</w:t>
             </w:r>
           </w:p>
         </w:tc>
@@ -9619,7 +9092,7 @@
             <w:pPr>
               <w:cnfStyle w:val="000000100000" w:firstRow="0" w:lastRow="0" w:firstColumn="0" w:lastColumn="0" w:oddVBand="0" w:evenVBand="0" w:oddHBand="1" w:evenHBand="0" w:firstRowFirstColumn="0" w:firstRowLastColumn="0" w:lastRowFirstColumn="0" w:lastRowLastColumn="0"/>
             </w:pPr>
-            <w:hyperlink r:id="rId135" w:history="1">
+            <w:hyperlink r:id="rId136" w:history="1">
               <w:r>
                 <w:rPr>
                   <w:rStyle w:val="Hyperlink"/>
@@ -9651,7 +9124,7 @@
           </w:tcPr>
           <w:p>
             <w:r>
-              <w:t>status_501.json</w:t>
+              <w:t>status_and_status_text.json</w:t>
             </w:r>
           </w:p>
         </w:tc>
@@ -9683,7 +9156,7 @@
             <w:pPr>
               <w:cnfStyle w:val="000000000000" w:firstRow="0" w:lastRow="0" w:firstColumn="0" w:lastColumn="0" w:oddVBand="0" w:evenVBand="0" w:oddHBand="0" w:evenHBand="0" w:firstRowFirstColumn="0" w:firstRowLastColumn="0" w:lastRowFirstColumn="0" w:lastRowLastColumn="0"/>
             </w:pPr>
-            <w:hyperlink r:id="rId136" w:history="1">
+            <w:hyperlink r:id="rId137" w:history="1">
               <w:r>
                 <w:rPr>
                   <w:rStyle w:val="Hyperlink"/>
@@ -9716,7 +9189,7 @@
           </w:tcPr>
           <w:p>
             <w:r>
-              <w:t>status_503.json</w:t>
+              <w:t>status_asdouble.json</w:t>
             </w:r>
           </w:p>
         </w:tc>
@@ -9748,7 +9221,7 @@
             <w:pPr>
               <w:cnfStyle w:val="000000100000" w:firstRow="0" w:lastRow="0" w:firstColumn="0" w:lastColumn="0" w:oddVBand="0" w:evenVBand="0" w:oddHBand="1" w:evenHBand="0" w:firstRowFirstColumn="0" w:firstRowLastColumn="0" w:lastRowFirstColumn="0" w:lastRowLastColumn="0"/>
             </w:pPr>
-            <w:hyperlink r:id="rId137" w:history="1">
+            <w:hyperlink r:id="rId138" w:history="1">
               <w:r>
                 <w:rPr>
                   <w:rStyle w:val="Hyperlink"/>
@@ -9779,16 +9252,9 @@
             <w:tcW w:w="1873" w:type="pct"/>
           </w:tcPr>
           <w:p>
-            <w:proofErr w:type="spellStart"/>
-            <w:r>
-              <w:t>status_and_status_</w:t>
-            </w:r>
-            <w:proofErr w:type="gramStart"/>
-            <w:r>
-              <w:t>text.json</w:t>
-            </w:r>
-            <w:proofErr w:type="spellEnd"/>
-            <w:proofErr w:type="gramEnd"/>
+            <w:r>
+              <w:t>status_only_not_implemented.json</w:t>
+            </w:r>
           </w:p>
         </w:tc>
         <w:tc>
@@ -9819,7 +9285,7 @@
             <w:pPr>
               <w:cnfStyle w:val="000000000000" w:firstRow="0" w:lastRow="0" w:firstColumn="0" w:lastColumn="0" w:oddVBand="0" w:evenVBand="0" w:oddHBand="0" w:evenHBand="0" w:firstRowFirstColumn="0" w:firstRowLastColumn="0" w:lastRowFirstColumn="0" w:lastRowLastColumn="0"/>
             </w:pPr>
-            <w:hyperlink r:id="rId138" w:history="1">
+            <w:hyperlink r:id="rId139" w:history="1">
               <w:r>
                 <w:rPr>
                   <w:rStyle w:val="Hyperlink"/>
@@ -9851,16 +9317,9 @@
             <w:tcW w:w="1873" w:type="pct"/>
           </w:tcPr>
           <w:p>
-            <w:proofErr w:type="spellStart"/>
-            <w:r>
-              <w:t>status_</w:t>
-            </w:r>
-            <w:proofErr w:type="gramStart"/>
-            <w:r>
-              <w:t>asdouble.json</w:t>
-            </w:r>
-            <w:proofErr w:type="spellEnd"/>
-            <w:proofErr w:type="gramEnd"/>
+            <w:r>
+              <w:t>status_only_success.json</w:t>
+            </w:r>
           </w:p>
         </w:tc>
         <w:tc>
@@ -9891,151 +9350,7 @@
             <w:pPr>
               <w:cnfStyle w:val="000000100000" w:firstRow="0" w:lastRow="0" w:firstColumn="0" w:lastColumn="0" w:oddVBand="0" w:evenVBand="0" w:oddHBand="1" w:evenHBand="0" w:firstRowFirstColumn="0" w:firstRowLastColumn="0" w:lastRowFirstColumn="0" w:lastRowLastColumn="0"/>
             </w:pPr>
-            <w:hyperlink r:id="rId139" w:history="1">
-              <w:r>
-                <w:rPr>
-                  <w:rStyle w:val="Hyperlink"/>
-                </w:rPr>
-                <w:t>Oasis</w:t>
-              </w:r>
-            </w:hyperlink>
-          </w:p>
-        </w:tc>
-        <w:tc>
-          <w:tcPr>
-            <w:tcW w:w="325" w:type="pct"/>
-          </w:tcPr>
-          <w:p>
-            <w:pPr>
-              <w:cnfStyle w:val="000000100000" w:firstRow="0" w:lastRow="0" w:firstColumn="0" w:lastColumn="0" w:oddVBand="0" w:evenVBand="0" w:oddHBand="1" w:evenHBand="0" w:firstRowFirstColumn="0" w:firstRowLastColumn="0" w:lastRowFirstColumn="0" w:lastRowLastColumn="0"/>
-            </w:pPr>
-          </w:p>
-        </w:tc>
-      </w:tr>
-      <w:tr>
-        <w:trPr>
-          <w:trHeight w:val="323"/>
-        </w:trPr>
-        <w:tc>
-          <w:tcPr>
-            <w:cnfStyle w:val="001000000000" w:firstRow="0" w:lastRow="0" w:firstColumn="1" w:lastColumn="0" w:oddVBand="0" w:evenVBand="0" w:oddHBand="0" w:evenHBand="0" w:firstRowFirstColumn="0" w:firstRowLastColumn="0" w:lastRowFirstColumn="0" w:lastRowLastColumn="0"/>
-            <w:tcW w:w="1873" w:type="pct"/>
-          </w:tcPr>
-          <w:p>
-            <w:proofErr w:type="spellStart"/>
-            <w:r>
-              <w:t>status_only_not_</w:t>
-            </w:r>
-            <w:proofErr w:type="gramStart"/>
-            <w:r>
-              <w:t>implemented.json</w:t>
-            </w:r>
-            <w:proofErr w:type="spellEnd"/>
-            <w:proofErr w:type="gramEnd"/>
-          </w:p>
-        </w:tc>
-        <w:tc>
-          <w:tcPr>
-            <w:tcW w:w="1824" w:type="pct"/>
-          </w:tcPr>
-          <w:p>
-            <w:pPr>
-              <w:cnfStyle w:val="000000000000" w:firstRow="0" w:lastRow="0" w:firstColumn="0" w:lastColumn="0" w:oddVBand="0" w:evenVBand="0" w:oddHBand="0" w:evenHBand="0" w:firstRowFirstColumn="0" w:firstRowLastColumn="0" w:lastRowFirstColumn="0" w:lastRowLastColumn="0"/>
-            </w:pPr>
-          </w:p>
-        </w:tc>
-        <w:tc>
-          <w:tcPr>
-            <w:tcW w:w="575" w:type="pct"/>
-          </w:tcPr>
-          <w:p>
-            <w:pPr>
-              <w:cnfStyle w:val="000000000000" w:firstRow="0" w:lastRow="0" w:firstColumn="0" w:lastColumn="0" w:oddVBand="0" w:evenVBand="0" w:oddHBand="0" w:evenHBand="0" w:firstRowFirstColumn="0" w:firstRowLastColumn="0" w:lastRowFirstColumn="0" w:lastRowLastColumn="0"/>
-            </w:pPr>
-          </w:p>
-        </w:tc>
-        <w:tc>
-          <w:tcPr>
-            <w:tcW w:w="403" w:type="pct"/>
-          </w:tcPr>
-          <w:p>
-            <w:pPr>
-              <w:cnfStyle w:val="000000000000" w:firstRow="0" w:lastRow="0" w:firstColumn="0" w:lastColumn="0" w:oddVBand="0" w:evenVBand="0" w:oddHBand="0" w:evenHBand="0" w:firstRowFirstColumn="0" w:firstRowLastColumn="0" w:lastRowFirstColumn="0" w:lastRowLastColumn="0"/>
-            </w:pPr>
             <w:hyperlink r:id="rId140" w:history="1">
-              <w:r>
-                <w:rPr>
-                  <w:rStyle w:val="Hyperlink"/>
-                </w:rPr>
-                <w:t>Oasis</w:t>
-              </w:r>
-            </w:hyperlink>
-          </w:p>
-        </w:tc>
-        <w:tc>
-          <w:tcPr>
-            <w:tcW w:w="325" w:type="pct"/>
-          </w:tcPr>
-          <w:p>
-            <w:pPr>
-              <w:cnfStyle w:val="000000000000" w:firstRow="0" w:lastRow="0" w:firstColumn="0" w:lastColumn="0" w:oddVBand="0" w:evenVBand="0" w:oddHBand="0" w:evenHBand="0" w:firstRowFirstColumn="0" w:firstRowLastColumn="0" w:lastRowFirstColumn="0" w:lastRowLastColumn="0"/>
-            </w:pPr>
-          </w:p>
-        </w:tc>
-      </w:tr>
-      <w:tr>
-        <w:trPr>
-          <w:cnfStyle w:val="000000100000" w:firstRow="0" w:lastRow="0" w:firstColumn="0" w:lastColumn="0" w:oddVBand="0" w:evenVBand="0" w:oddHBand="1" w:evenHBand="0" w:firstRowFirstColumn="0" w:firstRowLastColumn="0" w:lastRowFirstColumn="0" w:lastRowLastColumn="0"/>
-          <w:trHeight w:val="323"/>
-        </w:trPr>
-        <w:tc>
-          <w:tcPr>
-            <w:cnfStyle w:val="001000000000" w:firstRow="0" w:lastRow="0" w:firstColumn="1" w:lastColumn="0" w:oddVBand="0" w:evenVBand="0" w:oddHBand="0" w:evenHBand="0" w:firstRowFirstColumn="0" w:firstRowLastColumn="0" w:lastRowFirstColumn="0" w:lastRowLastColumn="0"/>
-            <w:tcW w:w="1873" w:type="pct"/>
-          </w:tcPr>
-          <w:p>
-            <w:proofErr w:type="spellStart"/>
-            <w:r>
-              <w:lastRenderedPageBreak/>
-              <w:t>status_only_</w:t>
-            </w:r>
-            <w:proofErr w:type="gramStart"/>
-            <w:r>
-              <w:t>success.json</w:t>
-            </w:r>
-            <w:proofErr w:type="spellEnd"/>
-            <w:proofErr w:type="gramEnd"/>
-          </w:p>
-        </w:tc>
-        <w:tc>
-          <w:tcPr>
-            <w:tcW w:w="1824" w:type="pct"/>
-          </w:tcPr>
-          <w:p>
-            <w:pPr>
-              <w:cnfStyle w:val="000000100000" w:firstRow="0" w:lastRow="0" w:firstColumn="0" w:lastColumn="0" w:oddVBand="0" w:evenVBand="0" w:oddHBand="1" w:evenHBand="0" w:firstRowFirstColumn="0" w:firstRowLastColumn="0" w:lastRowFirstColumn="0" w:lastRowLastColumn="0"/>
-            </w:pPr>
-          </w:p>
-        </w:tc>
-        <w:tc>
-          <w:tcPr>
-            <w:tcW w:w="575" w:type="pct"/>
-          </w:tcPr>
-          <w:p>
-            <w:pPr>
-              <w:cnfStyle w:val="000000100000" w:firstRow="0" w:lastRow="0" w:firstColumn="0" w:lastColumn="0" w:oddVBand="0" w:evenVBand="0" w:oddHBand="1" w:evenHBand="0" w:firstRowFirstColumn="0" w:firstRowLastColumn="0" w:lastRowFirstColumn="0" w:lastRowLastColumn="0"/>
-            </w:pPr>
-          </w:p>
-        </w:tc>
-        <w:tc>
-          <w:tcPr>
-            <w:tcW w:w="403" w:type="pct"/>
-          </w:tcPr>
-          <w:p>
-            <w:pPr>
-              <w:cnfStyle w:val="000000100000" w:firstRow="0" w:lastRow="0" w:firstColumn="0" w:lastColumn="0" w:oddVBand="0" w:evenVBand="0" w:oddHBand="1" w:evenHBand="0" w:firstRowFirstColumn="0" w:firstRowLastColumn="0" w:lastRowFirstColumn="0" w:lastRowLastColumn="0"/>
-            </w:pPr>
-            <w:hyperlink r:id="rId141" w:history="1">
               <w:r>
                 <w:rPr>
                   <w:rStyle w:val="Hyperlink"/>

</xml_diff>